<commit_message>
Actualización problema, misión, visión
</commit_message>
<xml_diff>
--- a/Sistematizacion de eventos adversos.docx
+++ b/Sistematizacion de eventos adversos.docx
@@ -136,7 +136,25 @@
           <w:sz w:val="24"/>
           <w:szCs w:val="24"/>
         </w:rPr>
-        <w:t>Juan David Martinez Gonzalez</w:t>
+        <w:t xml:space="preserve">Juan David </w:t>
+      </w:r>
+      <w:proofErr w:type="spellStart"/>
+      <w:r>
+        <w:rPr>
+          <w:rFonts w:ascii="Times New Roman" w:eastAsia="Times New Roman" w:hAnsi="Times New Roman" w:cs="Times New Roman"/>
+          <w:sz w:val="24"/>
+          <w:szCs w:val="24"/>
+        </w:rPr>
+        <w:t>Martinez</w:t>
+      </w:r>
+      <w:proofErr w:type="spellEnd"/>
+      <w:r>
+        <w:rPr>
+          <w:rFonts w:ascii="Times New Roman" w:eastAsia="Times New Roman" w:hAnsi="Times New Roman" w:cs="Times New Roman"/>
+          <w:sz w:val="24"/>
+          <w:szCs w:val="24"/>
+        </w:rPr>
+        <w:t xml:space="preserve"> Gonzalez</w:t>
       </w:r>
       <w:r>
         <w:rPr>
@@ -183,7 +201,25 @@
           <w:sz w:val="24"/>
           <w:szCs w:val="24"/>
         </w:rPr>
-        <w:t>Danna Yiceth Murillo Lemus</w:t>
+        <w:t xml:space="preserve">Danna </w:t>
+      </w:r>
+      <w:proofErr w:type="spellStart"/>
+      <w:r>
+        <w:rPr>
+          <w:rFonts w:ascii="Times New Roman" w:eastAsia="Times New Roman" w:hAnsi="Times New Roman" w:cs="Times New Roman"/>
+          <w:sz w:val="24"/>
+          <w:szCs w:val="24"/>
+        </w:rPr>
+        <w:t>Yiceth</w:t>
+      </w:r>
+      <w:proofErr w:type="spellEnd"/>
+      <w:r>
+        <w:rPr>
+          <w:rFonts w:ascii="Times New Roman" w:eastAsia="Times New Roman" w:hAnsi="Times New Roman" w:cs="Times New Roman"/>
+          <w:sz w:val="24"/>
+          <w:szCs w:val="24"/>
+        </w:rPr>
+        <w:t xml:space="preserve"> Murillo Lemus</w:t>
       </w:r>
     </w:p>
     <w:p>
@@ -387,13 +423,2016 @@
     </w:p>
     <w:p>
       <w:pPr>
+        <w:pStyle w:val="Ttulo1"/>
+      </w:pPr>
+      <w:bookmarkStart w:id="0" w:name="_Toc1776880032"/>
+      <w:bookmarkStart w:id="1" w:name="_Toc113565469"/>
+      <w:r>
+        <w:lastRenderedPageBreak/>
+        <w:t>TABLA DE CONTENIDO</w:t>
+      </w:r>
+      <w:bookmarkEnd w:id="0"/>
+      <w:bookmarkEnd w:id="1"/>
+    </w:p>
+    <w:sdt>
+      <w:sdtPr>
+        <w:rPr>
+          <w:rFonts w:asciiTheme="minorHAnsi" w:eastAsiaTheme="minorEastAsia" w:hAnsiTheme="minorHAnsi" w:cstheme="minorBidi"/>
+          <w:b w:val="0"/>
+          <w:color w:val="auto"/>
+          <w:sz w:val="22"/>
+          <w:szCs w:val="22"/>
+          <w:lang w:val="es-ES"/>
+        </w:rPr>
+        <w:id w:val="-889727804"/>
+        <w:docPartObj>
+          <w:docPartGallery w:val="Table of Contents"/>
+          <w:docPartUnique/>
+        </w:docPartObj>
+      </w:sdtPr>
+      <w:sdtEndPr>
+        <w:rPr>
+          <w:bCs/>
+        </w:rPr>
+      </w:sdtEndPr>
+      <w:sdtContent>
+        <w:p>
+          <w:pPr>
+            <w:pStyle w:val="TtuloTDC"/>
+          </w:pPr>
+        </w:p>
+        <w:p>
+          <w:pPr>
+            <w:pStyle w:val="TDC1"/>
+            <w:tabs>
+              <w:tab w:val="right" w:leader="dot" w:pos="9394"/>
+            </w:tabs>
+            <w:rPr>
+              <w:noProof/>
+            </w:rPr>
+          </w:pPr>
+          <w:r>
+            <w:fldChar w:fldCharType="begin"/>
+          </w:r>
+          <w:r>
+            <w:instrText xml:space="preserve"> TOC \o "1-3" \h \z \u </w:instrText>
+          </w:r>
+          <w:r>
+            <w:fldChar w:fldCharType="separate"/>
+          </w:r>
+          <w:hyperlink w:anchor="_Toc113565469" w:history="1">
+            <w:r>
+              <w:rPr>
+                <w:rStyle w:val="Hipervnculo"/>
+                <w:b/>
+                <w:bCs/>
+                <w:noProof/>
+              </w:rPr>
+              <w:t>TABLA DE CONTENIDO</w:t>
+            </w:r>
+            <w:r>
+              <w:rPr>
+                <w:noProof/>
+                <w:webHidden/>
+              </w:rPr>
+              <w:tab/>
+            </w:r>
+            <w:r>
+              <w:rPr>
+                <w:noProof/>
+                <w:webHidden/>
+              </w:rPr>
+              <w:fldChar w:fldCharType="begin"/>
+            </w:r>
+            <w:r>
+              <w:rPr>
+                <w:noProof/>
+                <w:webHidden/>
+              </w:rPr>
+              <w:instrText xml:space="preserve"> PAGEREF _Toc113565469 \h </w:instrText>
+            </w:r>
+            <w:r>
+              <w:rPr>
+                <w:noProof/>
+                <w:webHidden/>
+              </w:rPr>
+            </w:r>
+            <w:r>
+              <w:rPr>
+                <w:noProof/>
+                <w:webHidden/>
+              </w:rPr>
+              <w:fldChar w:fldCharType="separate"/>
+            </w:r>
+            <w:r>
+              <w:rPr>
+                <w:noProof/>
+                <w:webHidden/>
+              </w:rPr>
+              <w:t>1</w:t>
+            </w:r>
+            <w:r>
+              <w:rPr>
+                <w:noProof/>
+                <w:webHidden/>
+              </w:rPr>
+              <w:fldChar w:fldCharType="end"/>
+            </w:r>
+          </w:hyperlink>
+        </w:p>
+        <w:p>
+          <w:pPr>
+            <w:pStyle w:val="TDC1"/>
+            <w:tabs>
+              <w:tab w:val="right" w:leader="dot" w:pos="9394"/>
+            </w:tabs>
+            <w:rPr>
+              <w:b/>
+              <w:bCs/>
+              <w:noProof/>
+            </w:rPr>
+          </w:pPr>
+          <w:hyperlink w:anchor="_Toc113565470" w:history="1">
+            <w:r>
+              <w:rPr>
+                <w:rStyle w:val="Hipervnculo"/>
+                <w:b/>
+                <w:bCs/>
+                <w:noProof/>
+              </w:rPr>
+              <w:t>INTRODUCCIÓN</w:t>
+            </w:r>
+            <w:r>
+              <w:rPr>
+                <w:b/>
+                <w:bCs/>
+                <w:noProof/>
+                <w:webHidden/>
+              </w:rPr>
+              <w:tab/>
+            </w:r>
+            <w:r>
+              <w:rPr>
+                <w:b/>
+                <w:bCs/>
+                <w:noProof/>
+                <w:webHidden/>
+              </w:rPr>
+              <w:fldChar w:fldCharType="begin"/>
+            </w:r>
+            <w:r>
+              <w:rPr>
+                <w:b/>
+                <w:bCs/>
+                <w:noProof/>
+                <w:webHidden/>
+              </w:rPr>
+              <w:instrText xml:space="preserve"> PAGEREF _Toc113565470 \h </w:instrText>
+            </w:r>
+            <w:r>
+              <w:rPr>
+                <w:b/>
+                <w:bCs/>
+                <w:noProof/>
+                <w:webHidden/>
+              </w:rPr>
+            </w:r>
+            <w:r>
+              <w:rPr>
+                <w:b/>
+                <w:bCs/>
+                <w:noProof/>
+                <w:webHidden/>
+              </w:rPr>
+              <w:fldChar w:fldCharType="separate"/>
+            </w:r>
+            <w:r>
+              <w:rPr>
+                <w:b/>
+                <w:bCs/>
+                <w:noProof/>
+                <w:webHidden/>
+              </w:rPr>
+              <w:t>2</w:t>
+            </w:r>
+            <w:r>
+              <w:rPr>
+                <w:b/>
+                <w:bCs/>
+                <w:noProof/>
+                <w:webHidden/>
+              </w:rPr>
+              <w:fldChar w:fldCharType="end"/>
+            </w:r>
+          </w:hyperlink>
+        </w:p>
+        <w:p>
+          <w:pPr>
+            <w:pStyle w:val="TDC1"/>
+            <w:tabs>
+              <w:tab w:val="right" w:leader="dot" w:pos="9394"/>
+            </w:tabs>
+            <w:rPr>
+              <w:b/>
+              <w:bCs/>
+              <w:noProof/>
+            </w:rPr>
+          </w:pPr>
+          <w:hyperlink w:anchor="_Toc113565471" w:history="1">
+            <w:r>
+              <w:rPr>
+                <w:rStyle w:val="Hipervnculo"/>
+                <w:b/>
+                <w:bCs/>
+                <w:noProof/>
+              </w:rPr>
+              <w:t>PLANTEAMIENTO DEL PROBLEMA Y SU JUSTIFICACIÓN</w:t>
+            </w:r>
+            <w:r>
+              <w:rPr>
+                <w:b/>
+                <w:bCs/>
+                <w:noProof/>
+                <w:webHidden/>
+              </w:rPr>
+              <w:tab/>
+            </w:r>
+            <w:r>
+              <w:rPr>
+                <w:b/>
+                <w:bCs/>
+                <w:noProof/>
+                <w:webHidden/>
+              </w:rPr>
+              <w:fldChar w:fldCharType="begin"/>
+            </w:r>
+            <w:r>
+              <w:rPr>
+                <w:b/>
+                <w:bCs/>
+                <w:noProof/>
+                <w:webHidden/>
+              </w:rPr>
+              <w:instrText xml:space="preserve"> PAGEREF _Toc113565471 \h </w:instrText>
+            </w:r>
+            <w:r>
+              <w:rPr>
+                <w:b/>
+                <w:bCs/>
+                <w:noProof/>
+                <w:webHidden/>
+              </w:rPr>
+            </w:r>
+            <w:r>
+              <w:rPr>
+                <w:b/>
+                <w:bCs/>
+                <w:noProof/>
+                <w:webHidden/>
+              </w:rPr>
+              <w:fldChar w:fldCharType="separate"/>
+            </w:r>
+            <w:r>
+              <w:rPr>
+                <w:b/>
+                <w:bCs/>
+                <w:noProof/>
+                <w:webHidden/>
+              </w:rPr>
+              <w:t>3</w:t>
+            </w:r>
+            <w:r>
+              <w:rPr>
+                <w:b/>
+                <w:bCs/>
+                <w:noProof/>
+                <w:webHidden/>
+              </w:rPr>
+              <w:fldChar w:fldCharType="end"/>
+            </w:r>
+          </w:hyperlink>
+        </w:p>
+        <w:p>
+          <w:pPr>
+            <w:pStyle w:val="TDC1"/>
+            <w:tabs>
+              <w:tab w:val="right" w:leader="dot" w:pos="9394"/>
+            </w:tabs>
+            <w:rPr>
+              <w:b/>
+              <w:bCs/>
+              <w:noProof/>
+            </w:rPr>
+          </w:pPr>
+          <w:hyperlink w:anchor="_Toc113565472" w:history="1">
+            <w:r>
+              <w:rPr>
+                <w:rStyle w:val="Hipervnculo"/>
+                <w:b/>
+                <w:bCs/>
+                <w:noProof/>
+              </w:rPr>
+              <w:t>DESCRIPCIÓN DEL LUGAR DEL PROYECTO</w:t>
+            </w:r>
+            <w:r>
+              <w:rPr>
+                <w:b/>
+                <w:bCs/>
+                <w:noProof/>
+                <w:webHidden/>
+              </w:rPr>
+              <w:tab/>
+            </w:r>
+            <w:r>
+              <w:rPr>
+                <w:b/>
+                <w:bCs/>
+                <w:noProof/>
+                <w:webHidden/>
+              </w:rPr>
+              <w:fldChar w:fldCharType="begin"/>
+            </w:r>
+            <w:r>
+              <w:rPr>
+                <w:b/>
+                <w:bCs/>
+                <w:noProof/>
+                <w:webHidden/>
+              </w:rPr>
+              <w:instrText xml:space="preserve"> PAGEREF _Toc113565472 \h </w:instrText>
+            </w:r>
+            <w:r>
+              <w:rPr>
+                <w:b/>
+                <w:bCs/>
+                <w:noProof/>
+                <w:webHidden/>
+              </w:rPr>
+            </w:r>
+            <w:r>
+              <w:rPr>
+                <w:b/>
+                <w:bCs/>
+                <w:noProof/>
+                <w:webHidden/>
+              </w:rPr>
+              <w:fldChar w:fldCharType="separate"/>
+            </w:r>
+            <w:r>
+              <w:rPr>
+                <w:b/>
+                <w:bCs/>
+                <w:noProof/>
+                <w:webHidden/>
+              </w:rPr>
+              <w:t>3</w:t>
+            </w:r>
+            <w:r>
+              <w:rPr>
+                <w:b/>
+                <w:bCs/>
+                <w:noProof/>
+                <w:webHidden/>
+              </w:rPr>
+              <w:fldChar w:fldCharType="end"/>
+            </w:r>
+          </w:hyperlink>
+        </w:p>
+        <w:p>
+          <w:pPr>
+            <w:pStyle w:val="TDC2"/>
+            <w:tabs>
+              <w:tab w:val="right" w:leader="dot" w:pos="9394"/>
+            </w:tabs>
+            <w:rPr>
+              <w:b/>
+              <w:bCs/>
+              <w:noProof/>
+            </w:rPr>
+          </w:pPr>
+          <w:hyperlink w:anchor="_Toc113565473" w:history="1">
+            <w:r>
+              <w:rPr>
+                <w:rStyle w:val="Hipervnculo"/>
+                <w:b/>
+                <w:bCs/>
+                <w:noProof/>
+              </w:rPr>
+              <w:t>Descripción de la empresa</w:t>
+            </w:r>
+            <w:r>
+              <w:rPr>
+                <w:b/>
+                <w:bCs/>
+                <w:noProof/>
+                <w:webHidden/>
+              </w:rPr>
+              <w:tab/>
+            </w:r>
+            <w:r>
+              <w:rPr>
+                <w:b/>
+                <w:bCs/>
+                <w:noProof/>
+                <w:webHidden/>
+              </w:rPr>
+              <w:fldChar w:fldCharType="begin"/>
+            </w:r>
+            <w:r>
+              <w:rPr>
+                <w:b/>
+                <w:bCs/>
+                <w:noProof/>
+                <w:webHidden/>
+              </w:rPr>
+              <w:instrText xml:space="preserve"> PAGEREF _Toc113565473 \h </w:instrText>
+            </w:r>
+            <w:r>
+              <w:rPr>
+                <w:b/>
+                <w:bCs/>
+                <w:noProof/>
+                <w:webHidden/>
+              </w:rPr>
+            </w:r>
+            <w:r>
+              <w:rPr>
+                <w:b/>
+                <w:bCs/>
+                <w:noProof/>
+                <w:webHidden/>
+              </w:rPr>
+              <w:fldChar w:fldCharType="separate"/>
+            </w:r>
+            <w:r>
+              <w:rPr>
+                <w:b/>
+                <w:bCs/>
+                <w:noProof/>
+                <w:webHidden/>
+              </w:rPr>
+              <w:t>3</w:t>
+            </w:r>
+            <w:r>
+              <w:rPr>
+                <w:b/>
+                <w:bCs/>
+                <w:noProof/>
+                <w:webHidden/>
+              </w:rPr>
+              <w:fldChar w:fldCharType="end"/>
+            </w:r>
+          </w:hyperlink>
+        </w:p>
+        <w:p>
+          <w:pPr>
+            <w:pStyle w:val="TDC2"/>
+            <w:tabs>
+              <w:tab w:val="right" w:leader="dot" w:pos="9394"/>
+            </w:tabs>
+            <w:rPr>
+              <w:b/>
+              <w:bCs/>
+              <w:noProof/>
+            </w:rPr>
+          </w:pPr>
+          <w:hyperlink w:anchor="_Toc113565474" w:history="1">
+            <w:r>
+              <w:rPr>
+                <w:rStyle w:val="Hipervnculo"/>
+                <w:b/>
+                <w:bCs/>
+                <w:noProof/>
+              </w:rPr>
+              <w:t>Misión:</w:t>
+            </w:r>
+            <w:r>
+              <w:rPr>
+                <w:b/>
+                <w:bCs/>
+                <w:noProof/>
+                <w:webHidden/>
+              </w:rPr>
+              <w:tab/>
+            </w:r>
+            <w:r>
+              <w:rPr>
+                <w:b/>
+                <w:bCs/>
+                <w:noProof/>
+                <w:webHidden/>
+              </w:rPr>
+              <w:fldChar w:fldCharType="begin"/>
+            </w:r>
+            <w:r>
+              <w:rPr>
+                <w:b/>
+                <w:bCs/>
+                <w:noProof/>
+                <w:webHidden/>
+              </w:rPr>
+              <w:instrText xml:space="preserve"> PAGEREF _Toc113565474 \h </w:instrText>
+            </w:r>
+            <w:r>
+              <w:rPr>
+                <w:b/>
+                <w:bCs/>
+                <w:noProof/>
+                <w:webHidden/>
+              </w:rPr>
+            </w:r>
+            <w:r>
+              <w:rPr>
+                <w:b/>
+                <w:bCs/>
+                <w:noProof/>
+                <w:webHidden/>
+              </w:rPr>
+              <w:fldChar w:fldCharType="separate"/>
+            </w:r>
+            <w:r>
+              <w:rPr>
+                <w:b/>
+                <w:bCs/>
+                <w:noProof/>
+                <w:webHidden/>
+              </w:rPr>
+              <w:t>3</w:t>
+            </w:r>
+            <w:r>
+              <w:rPr>
+                <w:b/>
+                <w:bCs/>
+                <w:noProof/>
+                <w:webHidden/>
+              </w:rPr>
+              <w:fldChar w:fldCharType="end"/>
+            </w:r>
+          </w:hyperlink>
+        </w:p>
+        <w:p>
+          <w:pPr>
+            <w:pStyle w:val="TDC2"/>
+            <w:tabs>
+              <w:tab w:val="right" w:leader="dot" w:pos="9394"/>
+            </w:tabs>
+            <w:rPr>
+              <w:b/>
+              <w:bCs/>
+              <w:noProof/>
+            </w:rPr>
+          </w:pPr>
+          <w:hyperlink w:anchor="_Toc113565475" w:history="1">
+            <w:r>
+              <w:rPr>
+                <w:rStyle w:val="Hipervnculo"/>
+                <w:b/>
+                <w:bCs/>
+                <w:noProof/>
+              </w:rPr>
+              <w:t>Visión:</w:t>
+            </w:r>
+            <w:r>
+              <w:rPr>
+                <w:b/>
+                <w:bCs/>
+                <w:noProof/>
+                <w:webHidden/>
+              </w:rPr>
+              <w:tab/>
+            </w:r>
+            <w:r>
+              <w:rPr>
+                <w:b/>
+                <w:bCs/>
+                <w:noProof/>
+                <w:webHidden/>
+              </w:rPr>
+              <w:fldChar w:fldCharType="begin"/>
+            </w:r>
+            <w:r>
+              <w:rPr>
+                <w:b/>
+                <w:bCs/>
+                <w:noProof/>
+                <w:webHidden/>
+              </w:rPr>
+              <w:instrText xml:space="preserve"> PAGEREF _Toc113565475 \h </w:instrText>
+            </w:r>
+            <w:r>
+              <w:rPr>
+                <w:b/>
+                <w:bCs/>
+                <w:noProof/>
+                <w:webHidden/>
+              </w:rPr>
+            </w:r>
+            <w:r>
+              <w:rPr>
+                <w:b/>
+                <w:bCs/>
+                <w:noProof/>
+                <w:webHidden/>
+              </w:rPr>
+              <w:fldChar w:fldCharType="separate"/>
+            </w:r>
+            <w:r>
+              <w:rPr>
+                <w:b/>
+                <w:bCs/>
+                <w:noProof/>
+                <w:webHidden/>
+              </w:rPr>
+              <w:t>3</w:t>
+            </w:r>
+            <w:r>
+              <w:rPr>
+                <w:b/>
+                <w:bCs/>
+                <w:noProof/>
+                <w:webHidden/>
+              </w:rPr>
+              <w:fldChar w:fldCharType="end"/>
+            </w:r>
+          </w:hyperlink>
+        </w:p>
+        <w:p>
+          <w:pPr>
+            <w:pStyle w:val="TDC2"/>
+            <w:tabs>
+              <w:tab w:val="right" w:leader="dot" w:pos="9394"/>
+            </w:tabs>
+            <w:rPr>
+              <w:b/>
+              <w:bCs/>
+              <w:noProof/>
+            </w:rPr>
+          </w:pPr>
+          <w:hyperlink w:anchor="_Toc113565476" w:history="1">
+            <w:r>
+              <w:rPr>
+                <w:rStyle w:val="Hipervnculo"/>
+                <w:b/>
+                <w:bCs/>
+                <w:noProof/>
+              </w:rPr>
+              <w:t>Reseña histórica de la empresa</w:t>
+            </w:r>
+            <w:r>
+              <w:rPr>
+                <w:b/>
+                <w:bCs/>
+                <w:noProof/>
+                <w:webHidden/>
+              </w:rPr>
+              <w:tab/>
+            </w:r>
+            <w:r>
+              <w:rPr>
+                <w:b/>
+                <w:bCs/>
+                <w:noProof/>
+                <w:webHidden/>
+              </w:rPr>
+              <w:fldChar w:fldCharType="begin"/>
+            </w:r>
+            <w:r>
+              <w:rPr>
+                <w:b/>
+                <w:bCs/>
+                <w:noProof/>
+                <w:webHidden/>
+              </w:rPr>
+              <w:instrText xml:space="preserve"> PAGEREF _Toc113565476 \h </w:instrText>
+            </w:r>
+            <w:r>
+              <w:rPr>
+                <w:b/>
+                <w:bCs/>
+                <w:noProof/>
+                <w:webHidden/>
+              </w:rPr>
+            </w:r>
+            <w:r>
+              <w:rPr>
+                <w:b/>
+                <w:bCs/>
+                <w:noProof/>
+                <w:webHidden/>
+              </w:rPr>
+              <w:fldChar w:fldCharType="separate"/>
+            </w:r>
+            <w:r>
+              <w:rPr>
+                <w:b/>
+                <w:bCs/>
+                <w:noProof/>
+                <w:webHidden/>
+              </w:rPr>
+              <w:t>3</w:t>
+            </w:r>
+            <w:r>
+              <w:rPr>
+                <w:b/>
+                <w:bCs/>
+                <w:noProof/>
+                <w:webHidden/>
+              </w:rPr>
+              <w:fldChar w:fldCharType="end"/>
+            </w:r>
+          </w:hyperlink>
+        </w:p>
+        <w:p>
+          <w:pPr>
+            <w:pStyle w:val="TDC1"/>
+            <w:tabs>
+              <w:tab w:val="right" w:leader="dot" w:pos="9394"/>
+            </w:tabs>
+            <w:rPr>
+              <w:b/>
+              <w:bCs/>
+              <w:noProof/>
+            </w:rPr>
+          </w:pPr>
+          <w:hyperlink w:anchor="_Toc113565477" w:history="1">
+            <w:r>
+              <w:rPr>
+                <w:rStyle w:val="Hipervnculo"/>
+                <w:b/>
+                <w:bCs/>
+                <w:noProof/>
+              </w:rPr>
+              <w:t>OBJETIVOS</w:t>
+            </w:r>
+            <w:r>
+              <w:rPr>
+                <w:b/>
+                <w:bCs/>
+                <w:noProof/>
+                <w:webHidden/>
+              </w:rPr>
+              <w:tab/>
+            </w:r>
+            <w:r>
+              <w:rPr>
+                <w:b/>
+                <w:bCs/>
+                <w:noProof/>
+                <w:webHidden/>
+              </w:rPr>
+              <w:fldChar w:fldCharType="begin"/>
+            </w:r>
+            <w:r>
+              <w:rPr>
+                <w:b/>
+                <w:bCs/>
+                <w:noProof/>
+                <w:webHidden/>
+              </w:rPr>
+              <w:instrText xml:space="preserve"> PAGEREF _Toc113565477 \h </w:instrText>
+            </w:r>
+            <w:r>
+              <w:rPr>
+                <w:b/>
+                <w:bCs/>
+                <w:noProof/>
+                <w:webHidden/>
+              </w:rPr>
+            </w:r>
+            <w:r>
+              <w:rPr>
+                <w:b/>
+                <w:bCs/>
+                <w:noProof/>
+                <w:webHidden/>
+              </w:rPr>
+              <w:fldChar w:fldCharType="separate"/>
+            </w:r>
+            <w:r>
+              <w:rPr>
+                <w:b/>
+                <w:bCs/>
+                <w:noProof/>
+                <w:webHidden/>
+              </w:rPr>
+              <w:t>4</w:t>
+            </w:r>
+            <w:r>
+              <w:rPr>
+                <w:b/>
+                <w:bCs/>
+                <w:noProof/>
+                <w:webHidden/>
+              </w:rPr>
+              <w:fldChar w:fldCharType="end"/>
+            </w:r>
+          </w:hyperlink>
+        </w:p>
+        <w:p>
+          <w:pPr>
+            <w:pStyle w:val="TDC2"/>
+            <w:tabs>
+              <w:tab w:val="right" w:leader="dot" w:pos="9394"/>
+            </w:tabs>
+            <w:rPr>
+              <w:b/>
+              <w:bCs/>
+              <w:noProof/>
+            </w:rPr>
+          </w:pPr>
+          <w:hyperlink w:anchor="_Toc113565478" w:history="1">
+            <w:r>
+              <w:rPr>
+                <w:rStyle w:val="Hipervnculo"/>
+                <w:b/>
+                <w:bCs/>
+                <w:noProof/>
+              </w:rPr>
+              <w:t>Objetivo general:</w:t>
+            </w:r>
+            <w:r>
+              <w:rPr>
+                <w:b/>
+                <w:bCs/>
+                <w:noProof/>
+                <w:webHidden/>
+              </w:rPr>
+              <w:tab/>
+            </w:r>
+            <w:r>
+              <w:rPr>
+                <w:b/>
+                <w:bCs/>
+                <w:noProof/>
+                <w:webHidden/>
+              </w:rPr>
+              <w:fldChar w:fldCharType="begin"/>
+            </w:r>
+            <w:r>
+              <w:rPr>
+                <w:b/>
+                <w:bCs/>
+                <w:noProof/>
+                <w:webHidden/>
+              </w:rPr>
+              <w:instrText xml:space="preserve"> PAGEREF _Toc113565478 \h </w:instrText>
+            </w:r>
+            <w:r>
+              <w:rPr>
+                <w:b/>
+                <w:bCs/>
+                <w:noProof/>
+                <w:webHidden/>
+              </w:rPr>
+            </w:r>
+            <w:r>
+              <w:rPr>
+                <w:b/>
+                <w:bCs/>
+                <w:noProof/>
+                <w:webHidden/>
+              </w:rPr>
+              <w:fldChar w:fldCharType="separate"/>
+            </w:r>
+            <w:r>
+              <w:rPr>
+                <w:b/>
+                <w:bCs/>
+                <w:noProof/>
+                <w:webHidden/>
+              </w:rPr>
+              <w:t>4</w:t>
+            </w:r>
+            <w:r>
+              <w:rPr>
+                <w:b/>
+                <w:bCs/>
+                <w:noProof/>
+                <w:webHidden/>
+              </w:rPr>
+              <w:fldChar w:fldCharType="end"/>
+            </w:r>
+          </w:hyperlink>
+        </w:p>
+        <w:p>
+          <w:pPr>
+            <w:pStyle w:val="TDC2"/>
+            <w:tabs>
+              <w:tab w:val="right" w:leader="dot" w:pos="9394"/>
+            </w:tabs>
+            <w:rPr>
+              <w:b/>
+              <w:bCs/>
+              <w:noProof/>
+            </w:rPr>
+          </w:pPr>
+          <w:hyperlink w:anchor="_Toc113565479" w:history="1">
+            <w:r>
+              <w:rPr>
+                <w:rStyle w:val="Hipervnculo"/>
+                <w:b/>
+                <w:bCs/>
+                <w:noProof/>
+              </w:rPr>
+              <w:t>Objetivos específicos:</w:t>
+            </w:r>
+            <w:r>
+              <w:rPr>
+                <w:b/>
+                <w:bCs/>
+                <w:noProof/>
+                <w:webHidden/>
+              </w:rPr>
+              <w:tab/>
+            </w:r>
+            <w:r>
+              <w:rPr>
+                <w:b/>
+                <w:bCs/>
+                <w:noProof/>
+                <w:webHidden/>
+              </w:rPr>
+              <w:fldChar w:fldCharType="begin"/>
+            </w:r>
+            <w:r>
+              <w:rPr>
+                <w:b/>
+                <w:bCs/>
+                <w:noProof/>
+                <w:webHidden/>
+              </w:rPr>
+              <w:instrText xml:space="preserve"> PAGEREF _Toc113565479 \h </w:instrText>
+            </w:r>
+            <w:r>
+              <w:rPr>
+                <w:b/>
+                <w:bCs/>
+                <w:noProof/>
+                <w:webHidden/>
+              </w:rPr>
+            </w:r>
+            <w:r>
+              <w:rPr>
+                <w:b/>
+                <w:bCs/>
+                <w:noProof/>
+                <w:webHidden/>
+              </w:rPr>
+              <w:fldChar w:fldCharType="separate"/>
+            </w:r>
+            <w:r>
+              <w:rPr>
+                <w:b/>
+                <w:bCs/>
+                <w:noProof/>
+                <w:webHidden/>
+              </w:rPr>
+              <w:t>4</w:t>
+            </w:r>
+            <w:r>
+              <w:rPr>
+                <w:b/>
+                <w:bCs/>
+                <w:noProof/>
+                <w:webHidden/>
+              </w:rPr>
+              <w:fldChar w:fldCharType="end"/>
+            </w:r>
+          </w:hyperlink>
+        </w:p>
+        <w:p>
+          <w:pPr>
+            <w:pStyle w:val="TDC1"/>
+            <w:tabs>
+              <w:tab w:val="right" w:leader="dot" w:pos="9394"/>
+            </w:tabs>
+            <w:rPr>
+              <w:b/>
+              <w:bCs/>
+              <w:noProof/>
+            </w:rPr>
+          </w:pPr>
+          <w:hyperlink w:anchor="_Toc113565480" w:history="1">
+            <w:r>
+              <w:rPr>
+                <w:rStyle w:val="Hipervnculo"/>
+                <w:b/>
+                <w:bCs/>
+                <w:noProof/>
+              </w:rPr>
+              <w:t>ALCANCE</w:t>
+            </w:r>
+            <w:r>
+              <w:rPr>
+                <w:b/>
+                <w:bCs/>
+                <w:noProof/>
+                <w:webHidden/>
+              </w:rPr>
+              <w:tab/>
+            </w:r>
+            <w:r>
+              <w:rPr>
+                <w:b/>
+                <w:bCs/>
+                <w:noProof/>
+                <w:webHidden/>
+              </w:rPr>
+              <w:fldChar w:fldCharType="begin"/>
+            </w:r>
+            <w:r>
+              <w:rPr>
+                <w:b/>
+                <w:bCs/>
+                <w:noProof/>
+                <w:webHidden/>
+              </w:rPr>
+              <w:instrText xml:space="preserve"> PAGEREF _Toc113565480 \h </w:instrText>
+            </w:r>
+            <w:r>
+              <w:rPr>
+                <w:b/>
+                <w:bCs/>
+                <w:noProof/>
+                <w:webHidden/>
+              </w:rPr>
+            </w:r>
+            <w:r>
+              <w:rPr>
+                <w:b/>
+                <w:bCs/>
+                <w:noProof/>
+                <w:webHidden/>
+              </w:rPr>
+              <w:fldChar w:fldCharType="separate"/>
+            </w:r>
+            <w:r>
+              <w:rPr>
+                <w:b/>
+                <w:bCs/>
+                <w:noProof/>
+                <w:webHidden/>
+              </w:rPr>
+              <w:t>5</w:t>
+            </w:r>
+            <w:r>
+              <w:rPr>
+                <w:b/>
+                <w:bCs/>
+                <w:noProof/>
+                <w:webHidden/>
+              </w:rPr>
+              <w:fldChar w:fldCharType="end"/>
+            </w:r>
+          </w:hyperlink>
+        </w:p>
+        <w:p>
+          <w:pPr>
+            <w:pStyle w:val="TDC2"/>
+            <w:tabs>
+              <w:tab w:val="right" w:leader="dot" w:pos="9394"/>
+            </w:tabs>
+            <w:rPr>
+              <w:noProof/>
+            </w:rPr>
+          </w:pPr>
+          <w:hyperlink w:anchor="_Toc113565481" w:history="1">
+            <w:r>
+              <w:rPr>
+                <w:rStyle w:val="Hipervnculo"/>
+                <w:b/>
+                <w:bCs/>
+                <w:noProof/>
+              </w:rPr>
+              <w:t>Administrador</w:t>
+            </w:r>
+            <w:r>
+              <w:rPr>
+                <w:noProof/>
+                <w:webHidden/>
+              </w:rPr>
+              <w:tab/>
+            </w:r>
+            <w:r>
+              <w:rPr>
+                <w:b/>
+                <w:bCs/>
+                <w:noProof/>
+                <w:webHidden/>
+              </w:rPr>
+              <w:fldChar w:fldCharType="begin"/>
+            </w:r>
+            <w:r>
+              <w:rPr>
+                <w:b/>
+                <w:bCs/>
+                <w:noProof/>
+                <w:webHidden/>
+              </w:rPr>
+              <w:instrText xml:space="preserve"> PAGEREF _Toc113565481 \h </w:instrText>
+            </w:r>
+            <w:r>
+              <w:rPr>
+                <w:b/>
+                <w:bCs/>
+                <w:noProof/>
+                <w:webHidden/>
+              </w:rPr>
+            </w:r>
+            <w:r>
+              <w:rPr>
+                <w:b/>
+                <w:bCs/>
+                <w:noProof/>
+                <w:webHidden/>
+              </w:rPr>
+              <w:fldChar w:fldCharType="separate"/>
+            </w:r>
+            <w:r>
+              <w:rPr>
+                <w:b/>
+                <w:bCs/>
+                <w:noProof/>
+                <w:webHidden/>
+              </w:rPr>
+              <w:t>5</w:t>
+            </w:r>
+            <w:r>
+              <w:rPr>
+                <w:b/>
+                <w:bCs/>
+                <w:noProof/>
+                <w:webHidden/>
+              </w:rPr>
+              <w:fldChar w:fldCharType="end"/>
+            </w:r>
+          </w:hyperlink>
+        </w:p>
+        <w:p>
+          <w:pPr>
+            <w:pStyle w:val="TDC1"/>
+            <w:tabs>
+              <w:tab w:val="right" w:leader="dot" w:pos="9394"/>
+            </w:tabs>
+            <w:rPr>
+              <w:noProof/>
+            </w:rPr>
+          </w:pPr>
+          <w:hyperlink w:anchor="_Toc113565482" w:history="1">
+            <w:r>
+              <w:rPr>
+                <w:rStyle w:val="Hipervnculo"/>
+                <w:b/>
+                <w:bCs/>
+                <w:noProof/>
+              </w:rPr>
+              <w:t>REQUISITOS FUNCIONALES</w:t>
+            </w:r>
+            <w:r>
+              <w:rPr>
+                <w:noProof/>
+                <w:webHidden/>
+              </w:rPr>
+              <w:tab/>
+            </w:r>
+            <w:r>
+              <w:rPr>
+                <w:b/>
+                <w:bCs/>
+                <w:noProof/>
+                <w:webHidden/>
+              </w:rPr>
+              <w:fldChar w:fldCharType="begin"/>
+            </w:r>
+            <w:r>
+              <w:rPr>
+                <w:b/>
+                <w:bCs/>
+                <w:noProof/>
+                <w:webHidden/>
+              </w:rPr>
+              <w:instrText xml:space="preserve"> PAGEREF _Toc113565482 \h </w:instrText>
+            </w:r>
+            <w:r>
+              <w:rPr>
+                <w:b/>
+                <w:bCs/>
+                <w:noProof/>
+                <w:webHidden/>
+              </w:rPr>
+            </w:r>
+            <w:r>
+              <w:rPr>
+                <w:b/>
+                <w:bCs/>
+                <w:noProof/>
+                <w:webHidden/>
+              </w:rPr>
+              <w:fldChar w:fldCharType="separate"/>
+            </w:r>
+            <w:r>
+              <w:rPr>
+                <w:b/>
+                <w:bCs/>
+                <w:noProof/>
+                <w:webHidden/>
+              </w:rPr>
+              <w:t>5</w:t>
+            </w:r>
+            <w:r>
+              <w:rPr>
+                <w:b/>
+                <w:bCs/>
+                <w:noProof/>
+                <w:webHidden/>
+              </w:rPr>
+              <w:fldChar w:fldCharType="end"/>
+            </w:r>
+          </w:hyperlink>
+        </w:p>
+        <w:p>
+          <w:pPr>
+            <w:pStyle w:val="TDC1"/>
+            <w:tabs>
+              <w:tab w:val="right" w:leader="dot" w:pos="9394"/>
+            </w:tabs>
+            <w:rPr>
+              <w:noProof/>
+            </w:rPr>
+          </w:pPr>
+          <w:hyperlink w:anchor="_Toc113565483" w:history="1">
+            <w:r>
+              <w:rPr>
+                <w:rStyle w:val="Hipervnculo"/>
+                <w:b/>
+                <w:bCs/>
+                <w:noProof/>
+              </w:rPr>
+              <w:t>REQUISITOS NO FUNCIONALES</w:t>
+            </w:r>
+            <w:r>
+              <w:rPr>
+                <w:noProof/>
+                <w:webHidden/>
+              </w:rPr>
+              <w:tab/>
+            </w:r>
+            <w:r>
+              <w:rPr>
+                <w:b/>
+                <w:bCs/>
+                <w:noProof/>
+                <w:webHidden/>
+              </w:rPr>
+              <w:fldChar w:fldCharType="begin"/>
+            </w:r>
+            <w:r>
+              <w:rPr>
+                <w:b/>
+                <w:bCs/>
+                <w:noProof/>
+                <w:webHidden/>
+              </w:rPr>
+              <w:instrText xml:space="preserve"> PAGEREF _Toc113565483 \h </w:instrText>
+            </w:r>
+            <w:r>
+              <w:rPr>
+                <w:b/>
+                <w:bCs/>
+                <w:noProof/>
+                <w:webHidden/>
+              </w:rPr>
+            </w:r>
+            <w:r>
+              <w:rPr>
+                <w:b/>
+                <w:bCs/>
+                <w:noProof/>
+                <w:webHidden/>
+              </w:rPr>
+              <w:fldChar w:fldCharType="separate"/>
+            </w:r>
+            <w:r>
+              <w:rPr>
+                <w:b/>
+                <w:bCs/>
+                <w:noProof/>
+                <w:webHidden/>
+              </w:rPr>
+              <w:t>8</w:t>
+            </w:r>
+            <w:r>
+              <w:rPr>
+                <w:b/>
+                <w:bCs/>
+                <w:noProof/>
+                <w:webHidden/>
+              </w:rPr>
+              <w:fldChar w:fldCharType="end"/>
+            </w:r>
+          </w:hyperlink>
+        </w:p>
+        <w:p>
+          <w:r>
+            <w:rPr>
+              <w:b/>
+              <w:bCs/>
+              <w:lang w:val="es-ES"/>
+            </w:rPr>
+            <w:fldChar w:fldCharType="end"/>
+          </w:r>
+        </w:p>
+      </w:sdtContent>
+    </w:sdt>
+    <w:p>
+      <w:pPr>
+        <w:spacing w:after="0"/>
+        <w:jc w:val="center"/>
+        <w:rPr>
+          <w:rFonts w:ascii="Arial" w:hAnsi="Arial" w:cs="Arial"/>
+          <w:b/>
+          <w:bCs/>
+          <w:color w:val="000000" w:themeColor="text1"/>
+          <w:sz w:val="24"/>
+          <w:szCs w:val="24"/>
+        </w:rPr>
+      </w:pPr>
+    </w:p>
+    <w:p>
+      <w:pPr>
+        <w:spacing w:after="0"/>
+        <w:jc w:val="center"/>
+        <w:rPr>
+          <w:rFonts w:ascii="Arial" w:hAnsi="Arial" w:cs="Arial"/>
+          <w:color w:val="000000" w:themeColor="text1"/>
+          <w:sz w:val="24"/>
+          <w:szCs w:val="24"/>
+        </w:rPr>
+      </w:pPr>
+    </w:p>
+    <w:p>
+      <w:pPr>
+        <w:pStyle w:val="Sinespaciado"/>
+        <w:rPr>
+          <w:color w:val="FF0000"/>
+          <w:u w:val="single"/>
+        </w:rPr>
+      </w:pPr>
+    </w:p>
+    <w:p>
+      <w:pPr>
+        <w:spacing w:after="160" w:line="259" w:lineRule="auto"/>
+      </w:pPr>
+      <w:r>
+        <w:br w:type="page"/>
+      </w:r>
+      <w:bookmarkStart w:id="2" w:name="_Toc389751113"/>
+    </w:p>
+    <w:p>
+      <w:pPr>
+        <w:pStyle w:val="Ttulo1"/>
+      </w:pPr>
+      <w:bookmarkStart w:id="3" w:name="_Toc1500147814"/>
+      <w:bookmarkStart w:id="4" w:name="_Toc113565470"/>
+      <w:r>
+        <w:lastRenderedPageBreak/>
+        <w:t>INTRODUCCIÓN</w:t>
+      </w:r>
+      <w:bookmarkEnd w:id="2"/>
+      <w:bookmarkEnd w:id="3"/>
+      <w:bookmarkEnd w:id="4"/>
+    </w:p>
+    <w:p>
+      <w:pPr>
+        <w:pStyle w:val="Sinespaciado"/>
+        <w:rPr>
+          <w:b/>
+        </w:rPr>
+      </w:pPr>
+      <w:r>
+        <w:rPr>
+          <w:b/>
+        </w:rPr>
+        <w:t>Problema y contexto</w:t>
+      </w:r>
+    </w:p>
+    <w:p>
+      <w:pPr>
+        <w:pStyle w:val="Sinespaciado"/>
+      </w:pPr>
+      <w:r>
+        <w:t xml:space="preserve">Desarrollar en la empresa </w:t>
+      </w:r>
+      <w:proofErr w:type="spellStart"/>
+      <w:r>
+        <w:t>Aplisalud</w:t>
+      </w:r>
+      <w:proofErr w:type="spellEnd"/>
+      <w:r>
+        <w:t xml:space="preserve"> S.A. un sistema que permita ingresar los eventos adversos que se presenten durante la estadía del paciente en la IPS</w:t>
+      </w:r>
+      <w:r>
+        <w:t xml:space="preserve"> (Instituto Prestador Salud)</w:t>
+      </w:r>
+      <w:r>
+        <w:t>, tómese un evento adverso como cualquier suceso no controlado que ocurre durante la</w:t>
+      </w:r>
+      <w:r>
+        <w:t xml:space="preserve"> </w:t>
+      </w:r>
+      <w:r>
+        <w:t>permanencia de un paciente en una IPS y que no está relacionado con su patología de ingreso</w:t>
+      </w:r>
+      <w:r>
+        <w:t xml:space="preserve"> y que afecte su salud</w:t>
+      </w:r>
+      <w:r>
+        <w:t>.</w:t>
+      </w:r>
+    </w:p>
+    <w:p>
+      <w:pPr>
+        <w:pStyle w:val="Sinespaciado"/>
+      </w:pPr>
+    </w:p>
+    <w:p>
+      <w:pPr>
+        <w:spacing w:after="160" w:line="259" w:lineRule="auto"/>
+        <w:rPr>
+          <w:rFonts w:ascii="Times New Roman" w:hAnsi="Times New Roman"/>
+          <w:b/>
+          <w:bCs/>
+          <w:sz w:val="24"/>
+        </w:rPr>
+      </w:pPr>
+      <w:r>
+        <w:rPr>
+          <w:b/>
+          <w:bCs/>
+        </w:rPr>
+        <w:br w:type="page"/>
+      </w:r>
+    </w:p>
+    <w:p>
+      <w:pPr>
+        <w:pStyle w:val="Ttulo1"/>
+      </w:pPr>
+      <w:bookmarkStart w:id="5" w:name="_Toc1645934099"/>
+      <w:bookmarkStart w:id="6" w:name="_Toc113565471"/>
+      <w:r>
+        <w:lastRenderedPageBreak/>
+        <w:t>PLANTEAMIENTO DEL PROBLEMA Y SU JUSTIFICACIÓN</w:t>
+      </w:r>
+      <w:bookmarkEnd w:id="6"/>
+      <w:r>
+        <w:t xml:space="preserve"> </w:t>
+      </w:r>
+      <w:bookmarkEnd w:id="5"/>
+    </w:p>
+    <w:p/>
+    <w:p>
+      <w:pPr>
+        <w:pStyle w:val="Sinespaciado"/>
+      </w:pPr>
+      <w:bookmarkStart w:id="7" w:name="_Toc1046059669"/>
+      <w:r>
+        <w:t xml:space="preserve">Actualmente no se cuenta en la Empresa </w:t>
+      </w:r>
+      <w:proofErr w:type="spellStart"/>
+      <w:r>
+        <w:t>Aplisalud</w:t>
+      </w:r>
+      <w:proofErr w:type="spellEnd"/>
+      <w:r>
+        <w:t xml:space="preserve"> S.A. con un mecanismo que permita</w:t>
+      </w:r>
+      <w:r>
+        <w:t xml:space="preserve"> </w:t>
+      </w:r>
+      <w:r>
+        <w:t>unificar</w:t>
+      </w:r>
+      <w:r>
+        <w:t xml:space="preserve"> </w:t>
+      </w:r>
+      <w:r>
+        <w:t>los resultados de los análisis de eventos adversos que realizan los auditores de calidad en</w:t>
+      </w:r>
+      <w:r>
+        <w:t xml:space="preserve"> </w:t>
+      </w:r>
+      <w:r>
+        <w:t>los</w:t>
+      </w:r>
+      <w:r>
+        <w:t xml:space="preserve"> </w:t>
+      </w:r>
+      <w:r>
+        <w:t>diferentes Institutos Prestadores de Salud (I.P.S) del país, lo que dificulta la construcción de</w:t>
+      </w:r>
+      <w:r>
+        <w:t xml:space="preserve"> </w:t>
+      </w:r>
+      <w:r>
+        <w:t>informes.</w:t>
+      </w:r>
+    </w:p>
+    <w:p>
+      <w:pPr>
+        <w:pStyle w:val="Ttulo1"/>
+        <w:jc w:val="left"/>
+      </w:pPr>
+      <w:bookmarkStart w:id="8" w:name="_Toc113565472"/>
+      <w:r>
+        <w:t>DESCRIPCIÓN DEL LUGAR DEL PROYECTO</w:t>
+      </w:r>
+      <w:bookmarkEnd w:id="7"/>
+      <w:bookmarkEnd w:id="8"/>
+    </w:p>
+    <w:p>
+      <w:pPr>
+        <w:pStyle w:val="Ttulo2"/>
+      </w:pPr>
+      <w:bookmarkStart w:id="9" w:name="_Toc1000449321"/>
+      <w:bookmarkStart w:id="10" w:name="_Toc113565473"/>
+      <w:r>
+        <w:t>Descripción de la empresa</w:t>
+      </w:r>
+      <w:bookmarkEnd w:id="9"/>
+      <w:bookmarkEnd w:id="10"/>
+    </w:p>
+    <w:tbl>
+      <w:tblPr>
+        <w:tblW w:w="0" w:type="auto"/>
+        <w:tblBorders>
+          <w:top w:val="single" w:sz="4" w:space="0" w:color="auto"/>
+          <w:left w:val="single" w:sz="4" w:space="0" w:color="auto"/>
+          <w:bottom w:val="single" w:sz="4" w:space="0" w:color="auto"/>
+          <w:right w:val="single" w:sz="4" w:space="0" w:color="auto"/>
+          <w:insideH w:val="single" w:sz="6" w:space="0" w:color="auto"/>
+          <w:insideV w:val="single" w:sz="6" w:space="0" w:color="auto"/>
+        </w:tblBorders>
+        <w:tblLook w:val="04A0" w:firstRow="1" w:lastRow="0" w:firstColumn="1" w:lastColumn="0" w:noHBand="0" w:noVBand="1"/>
+      </w:tblPr>
+      <w:tblGrid>
+        <w:gridCol w:w="3256"/>
+        <w:gridCol w:w="5572"/>
+      </w:tblGrid>
+      <w:tr>
+        <w:tc>
+          <w:tcPr>
+            <w:tcW w:w="3256" w:type="dxa"/>
+          </w:tcPr>
+          <w:p>
+            <w:pPr>
+              <w:spacing w:after="0"/>
+              <w:rPr>
+                <w:rFonts w:ascii="Times New Roman" w:hAnsi="Times New Roman" w:cs="Times New Roman"/>
+                <w:sz w:val="24"/>
+                <w:szCs w:val="24"/>
+              </w:rPr>
+            </w:pPr>
+            <w:r>
+              <w:rPr>
+                <w:rFonts w:ascii="Times New Roman" w:hAnsi="Times New Roman" w:cs="Times New Roman"/>
+                <w:sz w:val="24"/>
+                <w:szCs w:val="24"/>
+              </w:rPr>
+              <w:t>Nombre o razón social:</w:t>
+            </w:r>
+          </w:p>
+        </w:tc>
+        <w:tc>
+          <w:tcPr>
+            <w:tcW w:w="5572" w:type="dxa"/>
+          </w:tcPr>
+          <w:p>
+            <w:pPr>
+              <w:spacing w:after="0"/>
+              <w:rPr>
+                <w:rFonts w:ascii="Times New Roman" w:hAnsi="Times New Roman" w:cs="Times New Roman"/>
+                <w:sz w:val="24"/>
+                <w:szCs w:val="24"/>
+              </w:rPr>
+            </w:pPr>
+            <w:proofErr w:type="spellStart"/>
+            <w:r>
+              <w:rPr>
+                <w:rFonts w:ascii="Times New Roman" w:hAnsi="Times New Roman" w:cs="Times New Roman"/>
+                <w:sz w:val="24"/>
+                <w:szCs w:val="24"/>
+              </w:rPr>
+              <w:t>Aplisalud</w:t>
+            </w:r>
+            <w:proofErr w:type="spellEnd"/>
+            <w:r>
+              <w:rPr>
+                <w:rFonts w:ascii="Times New Roman" w:hAnsi="Times New Roman" w:cs="Times New Roman"/>
+                <w:sz w:val="24"/>
+                <w:szCs w:val="24"/>
+              </w:rPr>
+              <w:t xml:space="preserve"> S.A.</w:t>
+            </w:r>
+          </w:p>
+        </w:tc>
+      </w:tr>
+      <w:tr>
+        <w:tc>
+          <w:tcPr>
+            <w:tcW w:w="3256" w:type="dxa"/>
+          </w:tcPr>
+          <w:p>
+            <w:pPr>
+              <w:spacing w:after="0"/>
+              <w:rPr>
+                <w:rFonts w:ascii="Times New Roman" w:hAnsi="Times New Roman" w:cs="Times New Roman"/>
+                <w:sz w:val="24"/>
+                <w:szCs w:val="24"/>
+              </w:rPr>
+            </w:pPr>
+            <w:r>
+              <w:rPr>
+                <w:rFonts w:ascii="Times New Roman" w:hAnsi="Times New Roman" w:cs="Times New Roman"/>
+                <w:sz w:val="24"/>
+                <w:szCs w:val="24"/>
+              </w:rPr>
+              <w:t>Actividad principal:</w:t>
+            </w:r>
+          </w:p>
+        </w:tc>
+        <w:tc>
+          <w:tcPr>
+            <w:tcW w:w="5572" w:type="dxa"/>
+          </w:tcPr>
+          <w:p>
+            <w:pPr>
+              <w:spacing w:after="0"/>
+              <w:rPr>
+                <w:rFonts w:ascii="Times New Roman" w:hAnsi="Times New Roman" w:cs="Times New Roman"/>
+                <w:sz w:val="24"/>
+                <w:szCs w:val="24"/>
+              </w:rPr>
+            </w:pPr>
+            <w:r>
+              <w:rPr>
+                <w:rFonts w:ascii="Times New Roman" w:hAnsi="Times New Roman" w:cs="Times New Roman"/>
+                <w:sz w:val="24"/>
+                <w:szCs w:val="24"/>
+              </w:rPr>
+              <w:t>Auditoría Médica Integral de las empresas del sector salud</w:t>
+            </w:r>
+            <w:r>
+              <w:rPr>
+                <w:rFonts w:ascii="Times New Roman" w:hAnsi="Times New Roman" w:cs="Times New Roman"/>
+                <w:sz w:val="24"/>
+                <w:szCs w:val="24"/>
+              </w:rPr>
+              <w:t>.</w:t>
+            </w:r>
+          </w:p>
+        </w:tc>
+      </w:tr>
+      <w:tr>
+        <w:tc>
+          <w:tcPr>
+            <w:tcW w:w="3256" w:type="dxa"/>
+            <w:tcBorders>
+              <w:bottom w:val="single" w:sz="6" w:space="0" w:color="auto"/>
+            </w:tcBorders>
+          </w:tcPr>
+          <w:p>
+            <w:pPr>
+              <w:spacing w:after="0"/>
+              <w:rPr>
+                <w:rFonts w:ascii="Times New Roman" w:hAnsi="Times New Roman" w:cs="Times New Roman"/>
+                <w:sz w:val="24"/>
+                <w:szCs w:val="24"/>
+              </w:rPr>
+            </w:pPr>
+            <w:r>
+              <w:rPr>
+                <w:rFonts w:ascii="Times New Roman" w:hAnsi="Times New Roman" w:cs="Times New Roman"/>
+                <w:sz w:val="24"/>
+                <w:szCs w:val="24"/>
+              </w:rPr>
+              <w:t>Dirección:</w:t>
+            </w:r>
+          </w:p>
+        </w:tc>
+        <w:tc>
+          <w:tcPr>
+            <w:tcW w:w="5572" w:type="dxa"/>
+            <w:tcBorders>
+              <w:bottom w:val="single" w:sz="6" w:space="0" w:color="auto"/>
+            </w:tcBorders>
+          </w:tcPr>
+          <w:p>
+            <w:pPr>
+              <w:spacing w:after="0"/>
+              <w:rPr>
+                <w:rFonts w:ascii="Times New Roman" w:hAnsi="Times New Roman" w:cs="Times New Roman"/>
+                <w:sz w:val="24"/>
+                <w:szCs w:val="24"/>
+              </w:rPr>
+            </w:pPr>
+            <w:r>
+              <w:rPr>
+                <w:rFonts w:ascii="Times New Roman" w:hAnsi="Times New Roman" w:cs="Times New Roman"/>
+                <w:sz w:val="24"/>
+                <w:szCs w:val="24"/>
+              </w:rPr>
+              <w:t>Avenida 33 N</w:t>
+            </w:r>
+            <w:r>
+              <w:rPr>
+                <w:rFonts w:ascii="Times New Roman" w:hAnsi="Times New Roman" w:cs="Times New Roman"/>
+                <w:sz w:val="24"/>
+                <w:szCs w:val="24"/>
+              </w:rPr>
+              <w:t>o.</w:t>
+            </w:r>
+            <w:r>
+              <w:rPr>
+                <w:rFonts w:ascii="Times New Roman" w:hAnsi="Times New Roman" w:cs="Times New Roman"/>
+                <w:sz w:val="24"/>
+                <w:szCs w:val="24"/>
+              </w:rPr>
+              <w:t xml:space="preserve"> 74B-163, Edificio </w:t>
+            </w:r>
+            <w:proofErr w:type="spellStart"/>
+            <w:r>
+              <w:rPr>
+                <w:rFonts w:ascii="Times New Roman" w:hAnsi="Times New Roman" w:cs="Times New Roman"/>
+                <w:sz w:val="24"/>
+                <w:szCs w:val="24"/>
+              </w:rPr>
+              <w:t>Aplisalud</w:t>
+            </w:r>
+            <w:proofErr w:type="spellEnd"/>
+          </w:p>
+        </w:tc>
+      </w:tr>
+      <w:tr>
+        <w:tc>
+          <w:tcPr>
+            <w:tcW w:w="3256" w:type="dxa"/>
+          </w:tcPr>
+          <w:p>
+            <w:pPr>
+              <w:spacing w:after="0"/>
+              <w:rPr>
+                <w:rFonts w:ascii="Times New Roman" w:hAnsi="Times New Roman" w:cs="Times New Roman"/>
+                <w:sz w:val="24"/>
+                <w:szCs w:val="24"/>
+              </w:rPr>
+            </w:pPr>
+            <w:r>
+              <w:rPr>
+                <w:rFonts w:ascii="Times New Roman" w:hAnsi="Times New Roman" w:cs="Times New Roman"/>
+                <w:sz w:val="24"/>
+                <w:szCs w:val="24"/>
+              </w:rPr>
+              <w:t>Ciudad:</w:t>
+            </w:r>
+          </w:p>
+        </w:tc>
+        <w:tc>
+          <w:tcPr>
+            <w:tcW w:w="5572" w:type="dxa"/>
+          </w:tcPr>
+          <w:p>
+            <w:pPr>
+              <w:spacing w:after="0"/>
+              <w:rPr>
+                <w:rFonts w:ascii="Times New Roman" w:hAnsi="Times New Roman" w:cs="Times New Roman"/>
+                <w:sz w:val="24"/>
+                <w:szCs w:val="24"/>
+              </w:rPr>
+            </w:pPr>
+            <w:r>
+              <w:rPr>
+                <w:rFonts w:ascii="Times New Roman" w:hAnsi="Times New Roman" w:cs="Times New Roman"/>
+                <w:sz w:val="24"/>
+                <w:szCs w:val="24"/>
+              </w:rPr>
+              <w:t>Medellín</w:t>
+            </w:r>
+          </w:p>
+        </w:tc>
+      </w:tr>
+      <w:tr>
+        <w:tc>
+          <w:tcPr>
+            <w:tcW w:w="3256" w:type="dxa"/>
+          </w:tcPr>
+          <w:p>
+            <w:pPr>
+              <w:spacing w:after="0"/>
+              <w:rPr>
+                <w:rFonts w:ascii="Times New Roman" w:hAnsi="Times New Roman" w:cs="Times New Roman"/>
+                <w:sz w:val="24"/>
+                <w:szCs w:val="24"/>
+              </w:rPr>
+            </w:pPr>
+            <w:r>
+              <w:rPr>
+                <w:rFonts w:ascii="Times New Roman" w:hAnsi="Times New Roman" w:cs="Times New Roman"/>
+                <w:sz w:val="24"/>
+                <w:szCs w:val="24"/>
+              </w:rPr>
+              <w:t>Teléfono:</w:t>
+            </w:r>
+          </w:p>
+        </w:tc>
+        <w:tc>
+          <w:tcPr>
+            <w:tcW w:w="5572" w:type="dxa"/>
+          </w:tcPr>
+          <w:p>
+            <w:pPr>
+              <w:spacing w:after="0"/>
+              <w:rPr>
+                <w:rFonts w:ascii="Times New Roman" w:hAnsi="Times New Roman" w:cs="Times New Roman"/>
+                <w:sz w:val="24"/>
+                <w:szCs w:val="24"/>
+              </w:rPr>
+            </w:pPr>
+            <w:r>
+              <w:rPr>
+                <w:rFonts w:ascii="Times New Roman" w:hAnsi="Times New Roman" w:cs="Times New Roman"/>
+                <w:sz w:val="24"/>
+                <w:szCs w:val="24"/>
+              </w:rPr>
+              <w:t>3007186538</w:t>
+            </w:r>
+          </w:p>
+        </w:tc>
+      </w:tr>
+      <w:tr>
+        <w:tc>
+          <w:tcPr>
+            <w:tcW w:w="3256" w:type="dxa"/>
+          </w:tcPr>
+          <w:p>
+            <w:pPr>
+              <w:spacing w:after="0"/>
+              <w:rPr>
+                <w:rFonts w:ascii="Times New Roman" w:hAnsi="Times New Roman" w:cs="Times New Roman"/>
+                <w:sz w:val="24"/>
+                <w:szCs w:val="24"/>
+              </w:rPr>
+            </w:pPr>
+            <w:r>
+              <w:rPr>
+                <w:rFonts w:ascii="Times New Roman" w:hAnsi="Times New Roman" w:cs="Times New Roman"/>
+                <w:sz w:val="24"/>
+                <w:szCs w:val="24"/>
+              </w:rPr>
+              <w:t>Página web:</w:t>
+            </w:r>
+          </w:p>
+        </w:tc>
+        <w:tc>
+          <w:tcPr>
+            <w:tcW w:w="5572" w:type="dxa"/>
+          </w:tcPr>
+          <w:p>
+            <w:pPr>
+              <w:spacing w:after="0"/>
+              <w:rPr>
+                <w:rFonts w:ascii="Times New Roman" w:hAnsi="Times New Roman" w:cs="Times New Roman"/>
+                <w:sz w:val="24"/>
+                <w:szCs w:val="24"/>
+              </w:rPr>
+            </w:pPr>
+            <w:r>
+              <w:rPr>
+                <w:rFonts w:ascii="Times New Roman" w:hAnsi="Times New Roman" w:cs="Times New Roman"/>
+                <w:sz w:val="24"/>
+                <w:szCs w:val="24"/>
+              </w:rPr>
+              <w:t>https://www.aplisalud.com</w:t>
+            </w:r>
+            <w:r>
+              <w:rPr>
+                <w:rFonts w:ascii="Times New Roman" w:hAnsi="Times New Roman" w:cs="Times New Roman"/>
+                <w:sz w:val="24"/>
+                <w:szCs w:val="24"/>
+              </w:rPr>
+              <w:t xml:space="preserve"> </w:t>
+            </w:r>
+          </w:p>
+        </w:tc>
+      </w:tr>
+    </w:tbl>
+    <w:p>
+      <w:pPr>
+        <w:pStyle w:val="Ttulo2"/>
+      </w:pPr>
+    </w:p>
+    <w:p>
+      <w:pPr>
+        <w:pStyle w:val="Ttulo2"/>
+      </w:pPr>
+      <w:bookmarkStart w:id="11" w:name="_Toc959132040"/>
+      <w:bookmarkStart w:id="12" w:name="_Hlk113565212"/>
+      <w:bookmarkStart w:id="13" w:name="_Toc113565474"/>
+      <w:r>
+        <w:t>Misión:</w:t>
+      </w:r>
+      <w:bookmarkEnd w:id="13"/>
+      <w:r>
+        <w:t xml:space="preserve"> </w:t>
+      </w:r>
+      <w:bookmarkEnd w:id="11"/>
+    </w:p>
+    <w:p>
+      <w:pPr>
+        <w:pStyle w:val="Sinespaciado"/>
+      </w:pPr>
+      <w:r>
+        <w:t>Creamos valor a nuestros clientes, ofreciendo servicios de Auditoría Médica Integral especializada, buscando siempre la mayor eficiencia en la relación comercial con nuestros clientes y grupos de interés, comprometidos con la calidad y oportunidad en el servicio.</w:t>
+      </w:r>
+      <w:r>
+        <w:t xml:space="preserve"> </w:t>
+      </w:r>
+    </w:p>
+    <w:p>
+      <w:pPr>
+        <w:pStyle w:val="Ttulo2"/>
+      </w:pPr>
+      <w:bookmarkStart w:id="14" w:name="_Toc1337938565"/>
+      <w:bookmarkStart w:id="15" w:name="_Toc113565475"/>
+      <w:r>
+        <w:t>Visión:</w:t>
+      </w:r>
+      <w:bookmarkEnd w:id="14"/>
+      <w:bookmarkEnd w:id="15"/>
+    </w:p>
+    <w:p>
+      <w:pPr>
+        <w:pStyle w:val="Sinespaciado"/>
+        <w:rPr>
+          <w:rFonts w:ascii="Arial" w:hAnsi="Arial" w:cs="Arial"/>
+          <w:szCs w:val="24"/>
+        </w:rPr>
+      </w:pPr>
+      <w:r>
+        <w:t>Ser el mejor aliado estratégico en la Auditoría Médica Integral, reconocidos por nuestros altos estándares técnicos y calidad en la información.</w:t>
+      </w:r>
+    </w:p>
+    <w:p>
+      <w:pPr>
+        <w:pStyle w:val="Ttulo2"/>
+      </w:pPr>
+      <w:bookmarkStart w:id="16" w:name="_Toc1963577131"/>
+      <w:r>
+        <w:t xml:space="preserve"> </w:t>
+      </w:r>
+      <w:bookmarkStart w:id="17" w:name="_Toc113565476"/>
+      <w:r>
+        <w:t>Reseña histórica de la empresa</w:t>
+      </w:r>
+      <w:bookmarkEnd w:id="16"/>
+      <w:bookmarkEnd w:id="17"/>
+    </w:p>
+    <w:p>
+      <w:pPr>
+        <w:pStyle w:val="Sinespaciado"/>
+      </w:pPr>
+      <w:r>
+        <w:t xml:space="preserve">Somos una empresa especializada en la Auditoría Médica Integral, consolidada en el mercado nacional como una de las compañías del sector con más experiencia, criterio técnico y la </w:t>
+      </w:r>
+      <w:bookmarkEnd w:id="12"/>
+      <w:r>
+        <w:lastRenderedPageBreak/>
+        <w:t>mejor plataforma tecnológica para la auditoría de servicios de salud, apoyada en la Certificación de Calidad ISO 9001 y Seguridad de la Información 27001. Es así como se ve fortalecida la relación comercial con entidades de reconocida trayectoria en el país.</w:t>
+      </w:r>
+    </w:p>
+    <w:p>
+      <w:pPr>
         <w:pStyle w:val="Sinespaciado"/>
         <w:ind w:firstLine="0"/>
       </w:pPr>
+    </w:p>
+    <w:p>
+      <w:pPr>
+        <w:pStyle w:val="Sinespaciado"/>
+      </w:pPr>
+      <w:proofErr w:type="spellStart"/>
       <w:r>
-        <w:lastRenderedPageBreak/>
-        <w:t>dsdsdsdssd</w:t>
+        <w:t>Aplisalud</w:t>
       </w:r>
+      <w:proofErr w:type="spellEnd"/>
+      <w:r>
+        <w:t>, nació en la ciudad de Medellín en el año 1999, con el propósito de satisfacer las necesidades de Auditoría Médica Integral de las empresas del sector salud.    A través de la utilización de herramientas administrativas e informáticas se han venido realizando procesos acordes con la normatividad, que permitan la toma de decisiones efectivas, garantizando la calidad en la prestación de los servicios.</w:t>
+      </w:r>
+    </w:p>
+    <w:p>
+      <w:pPr>
+        <w:pStyle w:val="Sinespaciado"/>
+        <w:ind w:firstLine="0"/>
+      </w:pPr>
     </w:p>
     <w:sectPr>
       <w:pgSz w:w="12240" w:h="15840"/>
@@ -4912,112 +6951,12 @@
 </file>
 
 <file path=customXml/item1.xml><?xml version="1.0" encoding="utf-8"?>
-<b:Sources xmlns:b="http://schemas.openxmlformats.org/officeDocument/2006/bibliography" xmlns="http://schemas.openxmlformats.org/officeDocument/2006/bibliography" SelectedStyle="\APASixthEditionOfficeOnline.xsl" StyleName="APA" Version="6">
-  <b:Source>
-    <b:Tag>Jua09</b:Tag>
-    <b:SourceType>Book</b:SourceType>
-    <b:Guid>{85CD8E92-D6B2-4C84-B17C-7947664D1189}</b:Guid>
-    <b:Title>Clase de Escritura</b:Title>
-    <b:Year>2009</b:Year>
-    <b:City>Medellín</b:City>
-    <b:Publisher>Tdea</b:Publisher>
-    <b:Author>
-      <b:Author>
-        <b:NameList>
-          <b:Person>
-            <b:Last>Cadavid</b:Last>
-            <b:First>Juan</b:First>
-            <b:Middle>Camilo</b:Middle>
-          </b:Person>
-        </b:NameList>
-      </b:Author>
-    </b:Author>
-    <b:RefOrder>2</b:RefOrder>
-  </b:Source>
-  <b:Source>
-    <b:Tag>Nor19</b:Tag>
-    <b:SourceType>InternetSite</b:SourceType>
-    <b:Guid>{D81DB871-B334-477F-A0C8-AB23F893A124}</b:Guid>
-    <b:Author>
-      <b:Author>
-        <b:Corporate>Normal Superior de Envigado</b:Corporate>
-      </b:Author>
-    </b:Author>
-    <b:Title>Blog Información</b:Title>
-    <b:Year>2019</b:Year>
-    <b:City>Envigado</b:City>
-    <b:URL>http://normalenvigado3912.blogspot.com/2011/11/aspectos-importantes-de-la-institucion.html</b:URL>
-    <b:RefOrder>3</b:RefOrder>
-  </b:Source>
-  <b:Source>
-    <b:Tag>Edu18</b:Tag>
-    <b:SourceType>InternetSite</b:SourceType>
-    <b:Guid>{13F73322-5ABB-4697-9E94-B15CE8330567}</b:Guid>
-    <b:Author>
-      <b:Author>
-        <b:Corporate>Educrea</b:Corporate>
-      </b:Author>
-    </b:Author>
-    <b:Title>Educrea</b:Title>
-    <b:InternetSiteTitle>El modelo constructivista con las nuevas tecnologías: aplicado en el proceso de aprendizaje</b:InternetSiteTitle>
-    <b:Year>2018</b:Year>
-    <b:URL>https://educrea.cl/el-modelo-constructivista-con-las-nuevas-tecnologias-aplicado-en-el-proceso-de-aprendizaje/</b:URL>
-    <b:RefOrder>4</b:RefOrder>
-  </b:Source>
-  <b:Source>
-    <b:Tag>Sec18</b:Tag>
-    <b:SourceType>InternetSite</b:SourceType>
-    <b:Guid>{8C0114F3-2607-48BE-9B59-335D9F474803}</b:Guid>
-    <b:Author>
-      <b:Author>
-        <b:Corporate>Secretaria de Educación de Envigado</b:Corporate>
-      </b:Author>
-    </b:Author>
-    <b:Title>Instituciones Educativas</b:Title>
-    <b:Year>2018</b:Year>
-    <b:URL>http://www.envigado.edu.co/index.php?option=com_content&amp;view=article&amp;id=118&amp;Itemid=203</b:URL>
-    <b:RefOrder>5</b:RefOrder>
-  </b:Source>
-  <b:Source>
-    <b:Tag>ElM16</b:Tag>
-    <b:SourceType>InternetSite</b:SourceType>
-    <b:Guid>{C487F4CB-9F43-46CC-A79A-BD574FEEFC2D}</b:Guid>
-    <b:Title>El Mundo. Com</b:Title>
-    <b:InternetSiteTitle>El Túnel de Occidente tendrá su hermanito</b:InternetSiteTitle>
-    <b:Year>2016</b:Year>
-    <b:Month>Mayo</b:Month>
-    <b:Day>13</b:Day>
-    <b:URL>https://www.elmundo.com/noticia/El-Tunel-de-Occidente-tendra-su-hermanito/376548</b:URL>
-    <b:Author>
-      <b:Author>
-        <b:Corporate>El Mundo</b:Corporate>
-      </b:Author>
-    </b:Author>
-    <b:RefOrder>6</b:RefOrder>
-  </b:Source>
-  <b:Source>
-    <b:Tag>Lui191</b:Tag>
-    <b:SourceType>InternetSite</b:SourceType>
-    <b:Guid>{032AF61D-DE1A-456A-BDF0-A89FCD926FA6}</b:Guid>
-    <b:Title>La formulación de los objetivos de investigación</b:Title>
-    <b:Year>2019</b:Year>
-    <b:Author>
-      <b:Author>
-        <b:NameList>
-          <b:Person>
-            <b:Last>Mata-Solis</b:Last>
-            <b:First>Luis</b:First>
-          </b:Person>
-        </b:NameList>
-      </b:Author>
-    </b:Author>
-    <b:InternetSiteTitle>investigaliacr</b:InternetSiteTitle>
-    <b:Month>abril</b:Month>
-    <b:Day>2</b:Day>
-    <b:URL>https://investigaliacr.com/investigacion/la-formulacion-de-los-objetivos-de-investigacion/</b:URL>
-    <b:RefOrder>1</b:RefOrder>
-  </b:Source>
-</b:Sources>
+<?mso-contentType ?>
+<FormTemplates xmlns="http://schemas.microsoft.com/sharepoint/v3/contenttype/forms">
+  <Display>DocumentLibraryForm</Display>
+  <Edit>DocumentLibraryForm</Edit>
+  <New>DocumentLibraryForm</New>
+</FormTemplates>
 </file>
 
 <file path=customXml/item2.xml><?xml version="1.0" encoding="utf-8"?>
@@ -5165,12 +7104,112 @@
 </file>
 
 <file path=customXml/item3.xml><?xml version="1.0" encoding="utf-8"?>
-<?mso-contentType ?>
-<FormTemplates xmlns="http://schemas.microsoft.com/sharepoint/v3/contenttype/forms">
-  <Display>DocumentLibraryForm</Display>
-  <Edit>DocumentLibraryForm</Edit>
-  <New>DocumentLibraryForm</New>
-</FormTemplates>
+<b:Sources xmlns:b="http://schemas.openxmlformats.org/officeDocument/2006/bibliography" xmlns="http://schemas.openxmlformats.org/officeDocument/2006/bibliography" SelectedStyle="\APASixthEditionOfficeOnline.xsl" StyleName="APA" Version="6">
+  <b:Source>
+    <b:Tag>Jua09</b:Tag>
+    <b:SourceType>Book</b:SourceType>
+    <b:Guid>{85CD8E92-D6B2-4C84-B17C-7947664D1189}</b:Guid>
+    <b:Title>Clase de Escritura</b:Title>
+    <b:Year>2009</b:Year>
+    <b:City>Medellín</b:City>
+    <b:Publisher>Tdea</b:Publisher>
+    <b:Author>
+      <b:Author>
+        <b:NameList>
+          <b:Person>
+            <b:Last>Cadavid</b:Last>
+            <b:First>Juan</b:First>
+            <b:Middle>Camilo</b:Middle>
+          </b:Person>
+        </b:NameList>
+      </b:Author>
+    </b:Author>
+    <b:RefOrder>2</b:RefOrder>
+  </b:Source>
+  <b:Source>
+    <b:Tag>Nor19</b:Tag>
+    <b:SourceType>InternetSite</b:SourceType>
+    <b:Guid>{D81DB871-B334-477F-A0C8-AB23F893A124}</b:Guid>
+    <b:Author>
+      <b:Author>
+        <b:Corporate>Normal Superior de Envigado</b:Corporate>
+      </b:Author>
+    </b:Author>
+    <b:Title>Blog Información</b:Title>
+    <b:Year>2019</b:Year>
+    <b:City>Envigado</b:City>
+    <b:URL>http://normalenvigado3912.blogspot.com/2011/11/aspectos-importantes-de-la-institucion.html</b:URL>
+    <b:RefOrder>3</b:RefOrder>
+  </b:Source>
+  <b:Source>
+    <b:Tag>Edu18</b:Tag>
+    <b:SourceType>InternetSite</b:SourceType>
+    <b:Guid>{13F73322-5ABB-4697-9E94-B15CE8330567}</b:Guid>
+    <b:Author>
+      <b:Author>
+        <b:Corporate>Educrea</b:Corporate>
+      </b:Author>
+    </b:Author>
+    <b:Title>Educrea</b:Title>
+    <b:InternetSiteTitle>El modelo constructivista con las nuevas tecnologías: aplicado en el proceso de aprendizaje</b:InternetSiteTitle>
+    <b:Year>2018</b:Year>
+    <b:URL>https://educrea.cl/el-modelo-constructivista-con-las-nuevas-tecnologias-aplicado-en-el-proceso-de-aprendizaje/</b:URL>
+    <b:RefOrder>4</b:RefOrder>
+  </b:Source>
+  <b:Source>
+    <b:Tag>Sec18</b:Tag>
+    <b:SourceType>InternetSite</b:SourceType>
+    <b:Guid>{8C0114F3-2607-48BE-9B59-335D9F474803}</b:Guid>
+    <b:Author>
+      <b:Author>
+        <b:Corporate>Secretaria de Educación de Envigado</b:Corporate>
+      </b:Author>
+    </b:Author>
+    <b:Title>Instituciones Educativas</b:Title>
+    <b:Year>2018</b:Year>
+    <b:URL>http://www.envigado.edu.co/index.php?option=com_content&amp;view=article&amp;id=118&amp;Itemid=203</b:URL>
+    <b:RefOrder>5</b:RefOrder>
+  </b:Source>
+  <b:Source>
+    <b:Tag>ElM16</b:Tag>
+    <b:SourceType>InternetSite</b:SourceType>
+    <b:Guid>{C487F4CB-9F43-46CC-A79A-BD574FEEFC2D}</b:Guid>
+    <b:Title>El Mundo. Com</b:Title>
+    <b:InternetSiteTitle>El Túnel de Occidente tendrá su hermanito</b:InternetSiteTitle>
+    <b:Year>2016</b:Year>
+    <b:Month>Mayo</b:Month>
+    <b:Day>13</b:Day>
+    <b:URL>https://www.elmundo.com/noticia/El-Tunel-de-Occidente-tendra-su-hermanito/376548</b:URL>
+    <b:Author>
+      <b:Author>
+        <b:Corporate>El Mundo</b:Corporate>
+      </b:Author>
+    </b:Author>
+    <b:RefOrder>6</b:RefOrder>
+  </b:Source>
+  <b:Source>
+    <b:Tag>Lui191</b:Tag>
+    <b:SourceType>InternetSite</b:SourceType>
+    <b:Guid>{032AF61D-DE1A-456A-BDF0-A89FCD926FA6}</b:Guid>
+    <b:Title>La formulación de los objetivos de investigación</b:Title>
+    <b:Year>2019</b:Year>
+    <b:Author>
+      <b:Author>
+        <b:NameList>
+          <b:Person>
+            <b:Last>Mata-Solis</b:Last>
+            <b:First>Luis</b:First>
+          </b:Person>
+        </b:NameList>
+      </b:Author>
+    </b:Author>
+    <b:InternetSiteTitle>investigaliacr</b:InternetSiteTitle>
+    <b:Month>abril</b:Month>
+    <b:Day>2</b:Day>
+    <b:URL>https://investigaliacr.com/investigacion/la-formulacion-de-los-objetivos-de-investigacion/</b:URL>
+    <b:RefOrder>1</b:RefOrder>
+  </b:Source>
+</b:Sources>
 </file>
 
 <file path=customXml/item4.xml><?xml version="1.0" encoding="utf-8"?>
@@ -5180,9 +7219,9 @@
 </file>
 
 <file path=customXml/itemProps1.xml><?xml version="1.0" encoding="utf-8"?>
-<ds:datastoreItem xmlns:ds="http://schemas.openxmlformats.org/officeDocument/2006/customXml" ds:itemID="{F2AC74EB-FC89-4490-8118-179DCEB4B80E}">
+<ds:datastoreItem xmlns:ds="http://schemas.openxmlformats.org/officeDocument/2006/customXml" ds:itemID="{94EE0AB3-CB61-4340-BF6C-FCAEDD7F272F}">
   <ds:schemaRefs>
-    <ds:schemaRef ds:uri="http://schemas.openxmlformats.org/officeDocument/2006/bibliography"/>
+    <ds:schemaRef ds:uri="http://schemas.microsoft.com/sharepoint/v3/contenttype/forms"/>
   </ds:schemaRefs>
 </ds:datastoreItem>
 </file>
@@ -5206,9 +7245,9 @@
 </file>
 
 <file path=customXml/itemProps3.xml><?xml version="1.0" encoding="utf-8"?>
-<ds:datastoreItem xmlns:ds="http://schemas.openxmlformats.org/officeDocument/2006/customXml" ds:itemID="{94EE0AB3-CB61-4340-BF6C-FCAEDD7F272F}">
+<ds:datastoreItem xmlns:ds="http://schemas.openxmlformats.org/officeDocument/2006/customXml" ds:itemID="{F2AC74EB-FC89-4490-8118-179DCEB4B80E}">
   <ds:schemaRefs>
-    <ds:schemaRef ds:uri="http://schemas.microsoft.com/sharepoint/v3/contenttype/forms"/>
+    <ds:schemaRef ds:uri="http://schemas.openxmlformats.org/officeDocument/2006/bibliography"/>
   </ds:schemaRefs>
 </ds:datastoreItem>
 </file>

</xml_diff>

<commit_message>
Actualización objetivos y alcance
</commit_message>
<xml_diff>
--- a/Sistematizacion de eventos adversos.docx
+++ b/Sistematizacion de eventos adversos.docx
@@ -154,8 +154,18 @@
           <w:sz w:val="24"/>
           <w:szCs w:val="24"/>
         </w:rPr>
-        <w:t xml:space="preserve"> Gonzalez</w:t>
-      </w:r>
+        <w:t xml:space="preserve"> </w:t>
+      </w:r>
+      <w:proofErr w:type="spellStart"/>
+      <w:r>
+        <w:rPr>
+          <w:rFonts w:ascii="Times New Roman" w:eastAsia="Times New Roman" w:hAnsi="Times New Roman" w:cs="Times New Roman"/>
+          <w:sz w:val="24"/>
+          <w:szCs w:val="24"/>
+        </w:rPr>
+        <w:t>Gonzalez</w:t>
+      </w:r>
+      <w:proofErr w:type="spellEnd"/>
       <w:r>
         <w:rPr>
           <w:rFonts w:ascii="Times New Roman" w:eastAsia="Times New Roman" w:hAnsi="Times New Roman" w:cs="Times New Roman"/>
@@ -201,25 +211,7 @@
           <w:sz w:val="24"/>
           <w:szCs w:val="24"/>
         </w:rPr>
-        <w:t xml:space="preserve">Danna </w:t>
-      </w:r>
-      <w:proofErr w:type="spellStart"/>
-      <w:r>
-        <w:rPr>
-          <w:rFonts w:ascii="Times New Roman" w:eastAsia="Times New Roman" w:hAnsi="Times New Roman" w:cs="Times New Roman"/>
-          <w:sz w:val="24"/>
-          <w:szCs w:val="24"/>
-        </w:rPr>
-        <w:t>Yiceth</w:t>
-      </w:r>
-      <w:proofErr w:type="spellEnd"/>
-      <w:r>
-        <w:rPr>
-          <w:rFonts w:ascii="Times New Roman" w:eastAsia="Times New Roman" w:hAnsi="Times New Roman" w:cs="Times New Roman"/>
-          <w:sz w:val="24"/>
-          <w:szCs w:val="24"/>
-        </w:rPr>
-        <w:t xml:space="preserve"> Murillo Lemus</w:t>
+        <w:t>Danna Yiceth Murillo Lemus</w:t>
       </w:r>
     </w:p>
     <w:p>
@@ -1877,17 +1869,17 @@
       <w:pPr>
         <w:pStyle w:val="Ttulo1"/>
       </w:pPr>
-      <w:bookmarkStart w:id="5" w:name="_Toc1645934099"/>
-      <w:bookmarkStart w:id="6" w:name="_Toc113565471"/>
+      <w:bookmarkStart w:id="5" w:name="_Toc113565471"/>
+      <w:bookmarkStart w:id="6" w:name="_Toc1645934099"/>
       <w:r>
         <w:lastRenderedPageBreak/>
         <w:t>PLANTEAMIENTO DEL PROBLEMA Y SU JUSTIFICACIÓN</w:t>
       </w:r>
+      <w:bookmarkEnd w:id="5"/>
+      <w:r>
+        <w:t xml:space="preserve"> </w:t>
+      </w:r>
       <w:bookmarkEnd w:id="6"/>
-      <w:r>
-        <w:t xml:space="preserve"> </w:t>
-      </w:r>
-      <w:bookmarkEnd w:id="5"/>
     </w:p>
     <w:p/>
     <w:p>
@@ -2334,17 +2326,17 @@
       <w:pPr>
         <w:pStyle w:val="Ttulo2"/>
       </w:pPr>
-      <w:bookmarkStart w:id="11" w:name="_Toc959132040"/>
-      <w:bookmarkStart w:id="12" w:name="_Hlk113565212"/>
-      <w:bookmarkStart w:id="13" w:name="_Toc113565474"/>
+      <w:bookmarkStart w:id="11" w:name="_Toc113565474"/>
+      <w:bookmarkStart w:id="12" w:name="_Toc959132040"/>
+      <w:bookmarkStart w:id="13" w:name="_Hlk113565212"/>
       <w:r>
         <w:t>Misión:</w:t>
       </w:r>
-      <w:bookmarkEnd w:id="13"/>
+      <w:bookmarkEnd w:id="11"/>
       <w:r>
         <w:t xml:space="preserve"> </w:t>
       </w:r>
-      <w:bookmarkEnd w:id="11"/>
+      <w:bookmarkEnd w:id="12"/>
     </w:p>
     <w:p>
       <w:pPr>
@@ -2403,7 +2395,7 @@
       <w:r>
         <w:t xml:space="preserve">Somos una empresa especializada en la Auditoría Médica Integral, consolidada en el mercado nacional como una de las compañías del sector con más experiencia, criterio técnico y la </w:t>
       </w:r>
-      <w:bookmarkEnd w:id="12"/>
+      <w:bookmarkEnd w:id="13"/>
       <w:r>
         <w:lastRenderedPageBreak/>
         <w:t>mejor plataforma tecnológica para la auditoría de servicios de salud, apoyada en la Certificación de Calidad ISO 9001 y Seguridad de la Información 27001. Es así como se ve fortalecida la relación comercial con entidades de reconocida trayectoria en el país.</w:t>
@@ -2427,6 +2419,227 @@
       <w:r>
         <w:t>, nació en la ciudad de Medellín en el año 1999, con el propósito de satisfacer las necesidades de Auditoría Médica Integral de las empresas del sector salud.    A través de la utilización de herramientas administrativas e informáticas se han venido realizando procesos acordes con la normatividad, que permitan la toma de decisiones efectivas, garantizando la calidad en la prestación de los servicios.</w:t>
       </w:r>
+    </w:p>
+    <w:p>
+      <w:pPr>
+        <w:pStyle w:val="Ttulo1"/>
+      </w:pPr>
+      <w:bookmarkStart w:id="18" w:name="_Toc1461007122"/>
+      <w:bookmarkStart w:id="19" w:name="_Toc113565534"/>
+      <w:r>
+        <w:t>OBJETIVOS</w:t>
+      </w:r>
+      <w:bookmarkEnd w:id="18"/>
+      <w:bookmarkEnd w:id="19"/>
+    </w:p>
+    <w:p>
+      <w:pPr>
+        <w:pStyle w:val="Ttulo2"/>
+      </w:pPr>
+      <w:bookmarkStart w:id="20" w:name="_Toc325836972"/>
+      <w:bookmarkStart w:id="21" w:name="_Toc113565535"/>
+      <w:r>
+        <w:t>Objetivo general:</w:t>
+      </w:r>
+      <w:bookmarkEnd w:id="20"/>
+      <w:bookmarkEnd w:id="21"/>
+    </w:p>
+    <w:p>
+      <w:pPr>
+        <w:pStyle w:val="Sinespaciado"/>
+      </w:pPr>
+      <w:r>
+        <w:t xml:space="preserve">Sistematizar el proceso de registro y análisis de eventos adversos ocurridos en la IPS </w:t>
+      </w:r>
+      <w:proofErr w:type="spellStart"/>
+      <w:r>
+        <w:t>ProSalud</w:t>
+      </w:r>
+      <w:proofErr w:type="spellEnd"/>
+      <w:r>
+        <w:t xml:space="preserve"> objeto de auditoria por parte de </w:t>
+      </w:r>
+      <w:proofErr w:type="spellStart"/>
+      <w:r>
+        <w:t>Aplisalud</w:t>
+      </w:r>
+      <w:proofErr w:type="spellEnd"/>
+      <w:r>
+        <w:t xml:space="preserve"> S.A.</w:t>
+      </w:r>
+      <w:r>
+        <w:t xml:space="preserve"> </w:t>
+      </w:r>
+    </w:p>
+    <w:p>
+      <w:pPr>
+        <w:pStyle w:val="Ttulo2"/>
+      </w:pPr>
+      <w:bookmarkStart w:id="22" w:name="_Toc1175722531"/>
+      <w:bookmarkStart w:id="23" w:name="_Toc113565536"/>
+      <w:r>
+        <w:t>Objetivos específicos:</w:t>
+      </w:r>
+      <w:bookmarkEnd w:id="22"/>
+      <w:bookmarkEnd w:id="23"/>
+    </w:p>
+    <w:p>
+      <w:pPr>
+        <w:pStyle w:val="Prrafodelista"/>
+        <w:numPr>
+          <w:ilvl w:val="0"/>
+          <w:numId w:val="24"/>
+        </w:numPr>
+        <w:spacing w:line="360" w:lineRule="auto"/>
+        <w:rPr>
+          <w:rFonts w:ascii="Times New Roman" w:hAnsi="Times New Roman"/>
+          <w:sz w:val="24"/>
+          <w:szCs w:val="24"/>
+        </w:rPr>
+      </w:pPr>
+      <w:r>
+        <w:rPr>
+          <w:rFonts w:ascii="Times New Roman" w:hAnsi="Times New Roman"/>
+          <w:sz w:val="24"/>
+          <w:szCs w:val="24"/>
+        </w:rPr>
+        <w:t>Diseñar e implementar un sistema de información que permita realizar el registro de los eventos adversos.</w:t>
+      </w:r>
+    </w:p>
+    <w:p>
+      <w:pPr>
+        <w:pStyle w:val="Prrafodelista"/>
+        <w:numPr>
+          <w:ilvl w:val="0"/>
+          <w:numId w:val="24"/>
+        </w:numPr>
+        <w:spacing w:line="360" w:lineRule="auto"/>
+        <w:rPr>
+          <w:rFonts w:ascii="Times New Roman" w:hAnsi="Times New Roman"/>
+          <w:sz w:val="24"/>
+          <w:szCs w:val="24"/>
+        </w:rPr>
+      </w:pPr>
+      <w:r>
+        <w:rPr>
+          <w:rFonts w:ascii="Times New Roman" w:hAnsi="Times New Roman"/>
+          <w:sz w:val="24"/>
+          <w:szCs w:val="24"/>
+        </w:rPr>
+        <w:t>Implementar un modelo de seguimiento que permita analizar cada evento adverso ocurrido en una IPS por medio de categorías (Eventos inesperados, Eventos esperados).</w:t>
+      </w:r>
+    </w:p>
+    <w:p>
+      <w:pPr>
+        <w:pStyle w:val="Prrafodelista"/>
+        <w:numPr>
+          <w:ilvl w:val="0"/>
+          <w:numId w:val="24"/>
+        </w:numPr>
+        <w:spacing w:line="360" w:lineRule="auto"/>
+        <w:rPr>
+          <w:rFonts w:ascii="Times New Roman" w:hAnsi="Times New Roman"/>
+          <w:sz w:val="24"/>
+          <w:szCs w:val="24"/>
+        </w:rPr>
+      </w:pPr>
+      <w:r>
+        <w:rPr>
+          <w:rFonts w:ascii="Times New Roman" w:hAnsi="Times New Roman"/>
+          <w:sz w:val="24"/>
+          <w:szCs w:val="24"/>
+        </w:rPr>
+        <w:t>Desarrollar reporte que permita imprimir en pantalla la información solicita al momento de una búsqueda o auditoria</w:t>
+      </w:r>
+      <w:r>
+        <w:rPr>
+          <w:rFonts w:ascii="Times New Roman" w:hAnsi="Times New Roman"/>
+          <w:sz w:val="24"/>
+          <w:szCs w:val="24"/>
+        </w:rPr>
+        <w:t>.</w:t>
+      </w:r>
+    </w:p>
+    <w:p>
+      <w:pPr>
+        <w:spacing w:line="360" w:lineRule="auto"/>
+        <w:rPr>
+          <w:rFonts w:ascii="Times New Roman" w:hAnsi="Times New Roman"/>
+          <w:sz w:val="24"/>
+          <w:szCs w:val="24"/>
+        </w:rPr>
+      </w:pPr>
+    </w:p>
+    <w:p>
+      <w:pPr>
+        <w:spacing w:line="360" w:lineRule="auto"/>
+        <w:rPr>
+          <w:rFonts w:ascii="Times New Roman" w:hAnsi="Times New Roman"/>
+          <w:sz w:val="24"/>
+          <w:szCs w:val="24"/>
+        </w:rPr>
+      </w:pPr>
+    </w:p>
+    <w:p>
+      <w:pPr>
+        <w:pStyle w:val="Sinespaciado"/>
+        <w:jc w:val="center"/>
+        <w:rPr>
+          <w:b/>
+          <w:bCs/>
+        </w:rPr>
+      </w:pPr>
+      <w:r>
+        <w:rPr>
+          <w:b/>
+          <w:bCs/>
+        </w:rPr>
+        <w:t>ALCANCE</w:t>
+      </w:r>
+    </w:p>
+    <w:p>
+      <w:pPr>
+        <w:pStyle w:val="Sinespaciado"/>
+      </w:pPr>
+      <w:r>
+        <w:lastRenderedPageBreak/>
+        <w:t>El alcance de esta fase es desarrollar el componente LOGIN el cual permitirá al usuario el ingreso a la plataforma y registro de pacientes en la base de datos para el seguimiento de las situaciones adversas.</w:t>
+      </w:r>
+    </w:p>
+    <w:p>
+      <w:pPr>
+        <w:pStyle w:val="Sinespaciado"/>
+      </w:pPr>
+    </w:p>
+    <w:p>
+      <w:pPr>
+        <w:pStyle w:val="Sinespaciado"/>
+        <w:ind w:firstLine="0"/>
+        <w:rPr>
+          <w:b/>
+          <w:bCs/>
+        </w:rPr>
+      </w:pPr>
+      <w:r>
+        <w:rPr>
+          <w:b/>
+          <w:bCs/>
+        </w:rPr>
+        <w:t>Administrador</w:t>
+      </w:r>
+    </w:p>
+    <w:p>
+      <w:pPr>
+        <w:pStyle w:val="Sinespaciado"/>
+      </w:pPr>
+      <w:r>
+        <w:t>Administrador - Crear usuarios, actualizar información y borrarlos de base de datos, Usuario crear registros de pacientes. Usuario consulta – auditor.</w:t>
+      </w:r>
+    </w:p>
+    <w:p>
+      <w:pPr>
+        <w:pStyle w:val="Sinespaciado"/>
+      </w:pPr>
     </w:p>
     <w:p>
       <w:pPr>
@@ -6951,12 +7164,112 @@
 </file>
 
 <file path=customXml/item1.xml><?xml version="1.0" encoding="utf-8"?>
-<?mso-contentType ?>
-<FormTemplates xmlns="http://schemas.microsoft.com/sharepoint/v3/contenttype/forms">
-  <Display>DocumentLibraryForm</Display>
-  <Edit>DocumentLibraryForm</Edit>
-  <New>DocumentLibraryForm</New>
-</FormTemplates>
+<b:Sources xmlns:b="http://schemas.openxmlformats.org/officeDocument/2006/bibliography" xmlns="http://schemas.openxmlformats.org/officeDocument/2006/bibliography" SelectedStyle="\APASixthEditionOfficeOnline.xsl" StyleName="APA" Version="6">
+  <b:Source>
+    <b:Tag>Jua09</b:Tag>
+    <b:SourceType>Book</b:SourceType>
+    <b:Guid>{85CD8E92-D6B2-4C84-B17C-7947664D1189}</b:Guid>
+    <b:Title>Clase de Escritura</b:Title>
+    <b:Year>2009</b:Year>
+    <b:City>Medellín</b:City>
+    <b:Publisher>Tdea</b:Publisher>
+    <b:Author>
+      <b:Author>
+        <b:NameList>
+          <b:Person>
+            <b:Last>Cadavid</b:Last>
+            <b:First>Juan</b:First>
+            <b:Middle>Camilo</b:Middle>
+          </b:Person>
+        </b:NameList>
+      </b:Author>
+    </b:Author>
+    <b:RefOrder>2</b:RefOrder>
+  </b:Source>
+  <b:Source>
+    <b:Tag>Nor19</b:Tag>
+    <b:SourceType>InternetSite</b:SourceType>
+    <b:Guid>{D81DB871-B334-477F-A0C8-AB23F893A124}</b:Guid>
+    <b:Author>
+      <b:Author>
+        <b:Corporate>Normal Superior de Envigado</b:Corporate>
+      </b:Author>
+    </b:Author>
+    <b:Title>Blog Información</b:Title>
+    <b:Year>2019</b:Year>
+    <b:City>Envigado</b:City>
+    <b:URL>http://normalenvigado3912.blogspot.com/2011/11/aspectos-importantes-de-la-institucion.html</b:URL>
+    <b:RefOrder>3</b:RefOrder>
+  </b:Source>
+  <b:Source>
+    <b:Tag>Edu18</b:Tag>
+    <b:SourceType>InternetSite</b:SourceType>
+    <b:Guid>{13F73322-5ABB-4697-9E94-B15CE8330567}</b:Guid>
+    <b:Author>
+      <b:Author>
+        <b:Corporate>Educrea</b:Corporate>
+      </b:Author>
+    </b:Author>
+    <b:Title>Educrea</b:Title>
+    <b:InternetSiteTitle>El modelo constructivista con las nuevas tecnologías: aplicado en el proceso de aprendizaje</b:InternetSiteTitle>
+    <b:Year>2018</b:Year>
+    <b:URL>https://educrea.cl/el-modelo-constructivista-con-las-nuevas-tecnologias-aplicado-en-el-proceso-de-aprendizaje/</b:URL>
+    <b:RefOrder>4</b:RefOrder>
+  </b:Source>
+  <b:Source>
+    <b:Tag>Sec18</b:Tag>
+    <b:SourceType>InternetSite</b:SourceType>
+    <b:Guid>{8C0114F3-2607-48BE-9B59-335D9F474803}</b:Guid>
+    <b:Author>
+      <b:Author>
+        <b:Corporate>Secretaria de Educación de Envigado</b:Corporate>
+      </b:Author>
+    </b:Author>
+    <b:Title>Instituciones Educativas</b:Title>
+    <b:Year>2018</b:Year>
+    <b:URL>http://www.envigado.edu.co/index.php?option=com_content&amp;view=article&amp;id=118&amp;Itemid=203</b:URL>
+    <b:RefOrder>5</b:RefOrder>
+  </b:Source>
+  <b:Source>
+    <b:Tag>ElM16</b:Tag>
+    <b:SourceType>InternetSite</b:SourceType>
+    <b:Guid>{C487F4CB-9F43-46CC-A79A-BD574FEEFC2D}</b:Guid>
+    <b:Title>El Mundo. Com</b:Title>
+    <b:InternetSiteTitle>El Túnel de Occidente tendrá su hermanito</b:InternetSiteTitle>
+    <b:Year>2016</b:Year>
+    <b:Month>Mayo</b:Month>
+    <b:Day>13</b:Day>
+    <b:URL>https://www.elmundo.com/noticia/El-Tunel-de-Occidente-tendra-su-hermanito/376548</b:URL>
+    <b:Author>
+      <b:Author>
+        <b:Corporate>El Mundo</b:Corporate>
+      </b:Author>
+    </b:Author>
+    <b:RefOrder>6</b:RefOrder>
+  </b:Source>
+  <b:Source>
+    <b:Tag>Lui191</b:Tag>
+    <b:SourceType>InternetSite</b:SourceType>
+    <b:Guid>{032AF61D-DE1A-456A-BDF0-A89FCD926FA6}</b:Guid>
+    <b:Title>La formulación de los objetivos de investigación</b:Title>
+    <b:Year>2019</b:Year>
+    <b:Author>
+      <b:Author>
+        <b:NameList>
+          <b:Person>
+            <b:Last>Mata-Solis</b:Last>
+            <b:First>Luis</b:First>
+          </b:Person>
+        </b:NameList>
+      </b:Author>
+    </b:Author>
+    <b:InternetSiteTitle>investigaliacr</b:InternetSiteTitle>
+    <b:Month>abril</b:Month>
+    <b:Day>2</b:Day>
+    <b:URL>https://investigaliacr.com/investigacion/la-formulacion-de-los-objetivos-de-investigacion/</b:URL>
+    <b:RefOrder>1</b:RefOrder>
+  </b:Source>
+</b:Sources>
 </file>
 
 <file path=customXml/item2.xml><?xml version="1.0" encoding="utf-8"?>
@@ -7104,112 +7417,12 @@
 </file>
 
 <file path=customXml/item3.xml><?xml version="1.0" encoding="utf-8"?>
-<b:Sources xmlns:b="http://schemas.openxmlformats.org/officeDocument/2006/bibliography" xmlns="http://schemas.openxmlformats.org/officeDocument/2006/bibliography" SelectedStyle="\APASixthEditionOfficeOnline.xsl" StyleName="APA" Version="6">
-  <b:Source>
-    <b:Tag>Jua09</b:Tag>
-    <b:SourceType>Book</b:SourceType>
-    <b:Guid>{85CD8E92-D6B2-4C84-B17C-7947664D1189}</b:Guid>
-    <b:Title>Clase de Escritura</b:Title>
-    <b:Year>2009</b:Year>
-    <b:City>Medellín</b:City>
-    <b:Publisher>Tdea</b:Publisher>
-    <b:Author>
-      <b:Author>
-        <b:NameList>
-          <b:Person>
-            <b:Last>Cadavid</b:Last>
-            <b:First>Juan</b:First>
-            <b:Middle>Camilo</b:Middle>
-          </b:Person>
-        </b:NameList>
-      </b:Author>
-    </b:Author>
-    <b:RefOrder>2</b:RefOrder>
-  </b:Source>
-  <b:Source>
-    <b:Tag>Nor19</b:Tag>
-    <b:SourceType>InternetSite</b:SourceType>
-    <b:Guid>{D81DB871-B334-477F-A0C8-AB23F893A124}</b:Guid>
-    <b:Author>
-      <b:Author>
-        <b:Corporate>Normal Superior de Envigado</b:Corporate>
-      </b:Author>
-    </b:Author>
-    <b:Title>Blog Información</b:Title>
-    <b:Year>2019</b:Year>
-    <b:City>Envigado</b:City>
-    <b:URL>http://normalenvigado3912.blogspot.com/2011/11/aspectos-importantes-de-la-institucion.html</b:URL>
-    <b:RefOrder>3</b:RefOrder>
-  </b:Source>
-  <b:Source>
-    <b:Tag>Edu18</b:Tag>
-    <b:SourceType>InternetSite</b:SourceType>
-    <b:Guid>{13F73322-5ABB-4697-9E94-B15CE8330567}</b:Guid>
-    <b:Author>
-      <b:Author>
-        <b:Corporate>Educrea</b:Corporate>
-      </b:Author>
-    </b:Author>
-    <b:Title>Educrea</b:Title>
-    <b:InternetSiteTitle>El modelo constructivista con las nuevas tecnologías: aplicado en el proceso de aprendizaje</b:InternetSiteTitle>
-    <b:Year>2018</b:Year>
-    <b:URL>https://educrea.cl/el-modelo-constructivista-con-las-nuevas-tecnologias-aplicado-en-el-proceso-de-aprendizaje/</b:URL>
-    <b:RefOrder>4</b:RefOrder>
-  </b:Source>
-  <b:Source>
-    <b:Tag>Sec18</b:Tag>
-    <b:SourceType>InternetSite</b:SourceType>
-    <b:Guid>{8C0114F3-2607-48BE-9B59-335D9F474803}</b:Guid>
-    <b:Author>
-      <b:Author>
-        <b:Corporate>Secretaria de Educación de Envigado</b:Corporate>
-      </b:Author>
-    </b:Author>
-    <b:Title>Instituciones Educativas</b:Title>
-    <b:Year>2018</b:Year>
-    <b:URL>http://www.envigado.edu.co/index.php?option=com_content&amp;view=article&amp;id=118&amp;Itemid=203</b:URL>
-    <b:RefOrder>5</b:RefOrder>
-  </b:Source>
-  <b:Source>
-    <b:Tag>ElM16</b:Tag>
-    <b:SourceType>InternetSite</b:SourceType>
-    <b:Guid>{C487F4CB-9F43-46CC-A79A-BD574FEEFC2D}</b:Guid>
-    <b:Title>El Mundo. Com</b:Title>
-    <b:InternetSiteTitle>El Túnel de Occidente tendrá su hermanito</b:InternetSiteTitle>
-    <b:Year>2016</b:Year>
-    <b:Month>Mayo</b:Month>
-    <b:Day>13</b:Day>
-    <b:URL>https://www.elmundo.com/noticia/El-Tunel-de-Occidente-tendra-su-hermanito/376548</b:URL>
-    <b:Author>
-      <b:Author>
-        <b:Corporate>El Mundo</b:Corporate>
-      </b:Author>
-    </b:Author>
-    <b:RefOrder>6</b:RefOrder>
-  </b:Source>
-  <b:Source>
-    <b:Tag>Lui191</b:Tag>
-    <b:SourceType>InternetSite</b:SourceType>
-    <b:Guid>{032AF61D-DE1A-456A-BDF0-A89FCD926FA6}</b:Guid>
-    <b:Title>La formulación de los objetivos de investigación</b:Title>
-    <b:Year>2019</b:Year>
-    <b:Author>
-      <b:Author>
-        <b:NameList>
-          <b:Person>
-            <b:Last>Mata-Solis</b:Last>
-            <b:First>Luis</b:First>
-          </b:Person>
-        </b:NameList>
-      </b:Author>
-    </b:Author>
-    <b:InternetSiteTitle>investigaliacr</b:InternetSiteTitle>
-    <b:Month>abril</b:Month>
-    <b:Day>2</b:Day>
-    <b:URL>https://investigaliacr.com/investigacion/la-formulacion-de-los-objetivos-de-investigacion/</b:URL>
-    <b:RefOrder>1</b:RefOrder>
-  </b:Source>
-</b:Sources>
+<?mso-contentType ?>
+<FormTemplates xmlns="http://schemas.microsoft.com/sharepoint/v3/contenttype/forms">
+  <Display>DocumentLibraryForm</Display>
+  <Edit>DocumentLibraryForm</Edit>
+  <New>DocumentLibraryForm</New>
+</FormTemplates>
 </file>
 
 <file path=customXml/item4.xml><?xml version="1.0" encoding="utf-8"?>
@@ -7219,9 +7432,9 @@
 </file>
 
 <file path=customXml/itemProps1.xml><?xml version="1.0" encoding="utf-8"?>
-<ds:datastoreItem xmlns:ds="http://schemas.openxmlformats.org/officeDocument/2006/customXml" ds:itemID="{94EE0AB3-CB61-4340-BF6C-FCAEDD7F272F}">
+<ds:datastoreItem xmlns:ds="http://schemas.openxmlformats.org/officeDocument/2006/customXml" ds:itemID="{F2AC74EB-FC89-4490-8118-179DCEB4B80E}">
   <ds:schemaRefs>
-    <ds:schemaRef ds:uri="http://schemas.microsoft.com/sharepoint/v3/contenttype/forms"/>
+    <ds:schemaRef ds:uri="http://schemas.openxmlformats.org/officeDocument/2006/bibliography"/>
   </ds:schemaRefs>
 </ds:datastoreItem>
 </file>
@@ -7245,9 +7458,9 @@
 </file>
 
 <file path=customXml/itemProps3.xml><?xml version="1.0" encoding="utf-8"?>
-<ds:datastoreItem xmlns:ds="http://schemas.openxmlformats.org/officeDocument/2006/customXml" ds:itemID="{F2AC74EB-FC89-4490-8118-179DCEB4B80E}">
+<ds:datastoreItem xmlns:ds="http://schemas.openxmlformats.org/officeDocument/2006/customXml" ds:itemID="{94EE0AB3-CB61-4340-BF6C-FCAEDD7F272F}">
   <ds:schemaRefs>
-    <ds:schemaRef ds:uri="http://schemas.openxmlformats.org/officeDocument/2006/bibliography"/>
+    <ds:schemaRef ds:uri="http://schemas.microsoft.com/sharepoint/v3/contenttype/forms"/>
   </ds:schemaRefs>
 </ds:datastoreItem>
 </file>

</xml_diff>